<commit_message>
COR Mise En Page Instructions
</commit_message>
<xml_diff>
--- a/S02_Lab_Instructions.docx
+++ b/S02_Lab_Instructions.docx
@@ -39,72 +39,75 @@
           <w:szCs w:val="22"/>
         </w:rPr>
       </w:pPr>
-      <w:proofErr w:type="spellStart"/>
       <w:r>
         <w:rPr>
           <w:rFonts w:ascii="Calibri" w:eastAsia="Times New Roman" w:hAnsi="Calibri" w:cs="Calibri"/>
           <w:sz w:val="22"/>
           <w:szCs w:val="22"/>
         </w:rPr>
-        <w:t>Models</w:t>
-      </w:r>
-      <w:proofErr w:type="spellEnd"/>
-      <w:r>
+        <w:t>Models: Entity Framework</w:t>
+      </w:r>
+    </w:p>
+    <w:p>
+      <w:pPr>
+        <w:numPr>
+          <w:ilvl w:val="1"/>
+          <w:numId w:val="4"/>
+        </w:numPr>
+        <w:spacing w:before="0" w:after="0" w:line="240" w:lineRule="auto"/>
+        <w:textAlignment w:val="center"/>
         <w:rPr>
           <w:rFonts w:ascii="Calibri" w:eastAsia="Times New Roman" w:hAnsi="Calibri" w:cs="Calibri"/>
           <w:sz w:val="22"/>
           <w:szCs w:val="22"/>
         </w:rPr>
-        <w:t xml:space="preserve">: </w:t>
-      </w:r>
-      <w:proofErr w:type="spellStart"/>
+      </w:pPr>
       <w:r>
         <w:rPr>
           <w:rFonts w:ascii="Calibri" w:eastAsia="Times New Roman" w:hAnsi="Calibri" w:cs="Calibri"/>
           <w:sz w:val="22"/>
           <w:szCs w:val="22"/>
         </w:rPr>
-        <w:t>Entity</w:t>
-      </w:r>
-      <w:proofErr w:type="spellEnd"/>
+        <w:t>C</w:t>
+      </w:r>
       <w:r>
         <w:rPr>
           <w:rFonts w:ascii="Calibri" w:eastAsia="Times New Roman" w:hAnsi="Calibri" w:cs="Calibri"/>
           <w:sz w:val="22"/>
           <w:szCs w:val="22"/>
         </w:rPr>
-        <w:t xml:space="preserve"> Framework</w:t>
-      </w:r>
-    </w:p>
-    <w:p>
-      <w:pPr>
-        <w:numPr>
-          <w:ilvl w:val="1"/>
-          <w:numId w:val="4"/>
-        </w:numPr>
-        <w:spacing w:before="0" w:after="0" w:line="240" w:lineRule="auto"/>
-        <w:textAlignment w:val="center"/>
+        <w:t>réer la c</w:t>
+      </w:r>
+      <w:r>
         <w:rPr>
           <w:rFonts w:ascii="Calibri" w:eastAsia="Times New Roman" w:hAnsi="Calibri" w:cs="Calibri"/>
           <w:sz w:val="22"/>
           <w:szCs w:val="22"/>
         </w:rPr>
-      </w:pPr>
-      <w:r>
+        <w:t>onnexion DB</w:t>
+      </w:r>
+    </w:p>
+    <w:p>
+      <w:pPr>
+        <w:numPr>
+          <w:ilvl w:val="1"/>
+          <w:numId w:val="4"/>
+        </w:numPr>
+        <w:spacing w:before="0" w:after="0" w:line="240" w:lineRule="auto"/>
+        <w:textAlignment w:val="center"/>
         <w:rPr>
           <w:rFonts w:ascii="Calibri" w:eastAsia="Times New Roman" w:hAnsi="Calibri" w:cs="Calibri"/>
           <w:sz w:val="22"/>
           <w:szCs w:val="22"/>
         </w:rPr>
-        <w:t>C</w:t>
-      </w:r>
+      </w:pPr>
       <w:r>
         <w:rPr>
           <w:rFonts w:ascii="Calibri" w:eastAsia="Times New Roman" w:hAnsi="Calibri" w:cs="Calibri"/>
           <w:sz w:val="22"/>
           <w:szCs w:val="22"/>
         </w:rPr>
-        <w:t>réer la c</w:t>
+        <w:t xml:space="preserve">Créer le </w:t>
       </w:r>
       <w:r>
         <w:rPr>
@@ -112,41 +115,8 @@
           <w:sz w:val="22"/>
           <w:szCs w:val="22"/>
         </w:rPr>
-        <w:t>onnexion DB</w:t>
-      </w:r>
-    </w:p>
-    <w:p>
-      <w:pPr>
-        <w:numPr>
-          <w:ilvl w:val="1"/>
-          <w:numId w:val="4"/>
-        </w:numPr>
-        <w:spacing w:before="0" w:after="0" w:line="240" w:lineRule="auto"/>
-        <w:textAlignment w:val="center"/>
-        <w:rPr>
-          <w:rFonts w:ascii="Calibri" w:eastAsia="Times New Roman" w:hAnsi="Calibri" w:cs="Calibri"/>
-          <w:sz w:val="22"/>
-          <w:szCs w:val="22"/>
-        </w:rPr>
-      </w:pPr>
-      <w:r>
-        <w:rPr>
-          <w:rFonts w:ascii="Calibri" w:eastAsia="Times New Roman" w:hAnsi="Calibri" w:cs="Calibri"/>
-          <w:sz w:val="22"/>
-          <w:szCs w:val="22"/>
-        </w:rPr>
-        <w:t xml:space="preserve">Créer le </w:t>
-      </w:r>
-      <w:proofErr w:type="spellStart"/>
-      <w:r>
-        <w:rPr>
-          <w:rFonts w:ascii="Calibri" w:eastAsia="Times New Roman" w:hAnsi="Calibri" w:cs="Calibri"/>
-          <w:sz w:val="22"/>
-          <w:szCs w:val="22"/>
-        </w:rPr>
         <w:t>DbContext</w:t>
       </w:r>
-      <w:proofErr w:type="spellEnd"/>
     </w:p>
     <w:p>
       <w:pPr>
@@ -233,20 +203,8 @@
           <w:sz w:val="22"/>
           <w:szCs w:val="22"/>
         </w:rPr>
-        <w:t xml:space="preserve">update </w:t>
-      </w:r>
-      <w:proofErr w:type="spellStart"/>
-      <w:r>
-        <w:rPr>
-          <w:rFonts w:ascii="Calibri" w:eastAsia="Times New Roman" w:hAnsi="Calibri" w:cs="Calibri"/>
-          <w:i/>
-          <w:iCs/>
-          <w:sz w:val="22"/>
-          <w:szCs w:val="22"/>
-        </w:rPr>
-        <w:t>database</w:t>
-      </w:r>
-      <w:proofErr w:type="spellEnd"/>
+        <w:t>update database</w:t>
+      </w:r>
     </w:p>
     <w:p>
       <w:pPr>
@@ -332,7 +290,6 @@
         </w:rPr>
         <w:t xml:space="preserve">Utiliser les </w:t>
       </w:r>
-      <w:proofErr w:type="spellStart"/>
       <w:r>
         <w:rPr>
           <w:rFonts w:ascii="Calibri" w:eastAsia="Times New Roman" w:hAnsi="Calibri" w:cs="Calibri"/>
@@ -341,7 +298,6 @@
         </w:rPr>
         <w:t>TagHelpers</w:t>
       </w:r>
-      <w:proofErr w:type="spellEnd"/>
       <w:r>
         <w:rPr>
           <w:rFonts w:ascii="Calibri" w:eastAsia="Times New Roman" w:hAnsi="Calibri" w:cs="Calibri"/>
@@ -391,11 +347,9 @@
       <w:r>
         <w:t xml:space="preserve">Dans </w:t>
       </w:r>
-      <w:proofErr w:type="spellStart"/>
       <w:r>
         <w:t>Gitkraken</w:t>
       </w:r>
-      <w:proofErr w:type="spellEnd"/>
       <w:r>
         <w:t xml:space="preserve">, </w:t>
       </w:r>
@@ -499,10 +453,7 @@
         <w:pStyle w:val="Titre2"/>
       </w:pPr>
       <w:r>
-        <w:t>I</w:t>
-      </w:r>
-      <w:r>
-        <w:t>nstaller les packages requis via powershell</w:t>
+        <w:t>Installer les packages requis via powershell</w:t>
       </w:r>
     </w:p>
     <w:p>
@@ -515,18 +466,7 @@
         <w:spacing w:before="0" w:after="160" w:line="259" w:lineRule="auto"/>
       </w:pPr>
       <w:r>
-        <w:t xml:space="preserve">Dans </w:t>
-      </w:r>
-      <w:proofErr w:type="spellStart"/>
-      <w:r>
-        <w:t>Gitkraken</w:t>
-      </w:r>
-      <w:proofErr w:type="spellEnd"/>
-      <w:r>
-        <w:t>, assurez-vous d'être dans</w:t>
-      </w:r>
-      <w:r>
-        <w:t xml:space="preserve"> la branche de la séance: </w:t>
+        <w:t xml:space="preserve">Dans Gitkraken, assurez-vous d'être dans la branche de la séance: </w:t>
       </w:r>
       <w:r>
         <w:rPr>
@@ -583,13 +523,7 @@
         <w:spacing w:before="0" w:after="160" w:line="259" w:lineRule="auto"/>
       </w:pPr>
       <w:r>
-        <w:t xml:space="preserve">Dans </w:t>
-      </w:r>
-      <w:r>
-        <w:t>Visual Studio</w:t>
-      </w:r>
-      <w:r>
-        <w:t xml:space="preserve">, assurez-vous d'être dans la branche de la séance: </w:t>
+        <w:t xml:space="preserve">Dans Visual Studio, assurez-vous d'être dans la branche de la séance: </w:t>
       </w:r>
       <w:r>
         <w:rPr>
@@ -630,18 +564,10 @@
         <w:spacing w:before="0" w:after="160" w:line="259" w:lineRule="auto"/>
       </w:pPr>
       <w:r>
-        <w:t xml:space="preserve">Allez dans Outils-Gestionnaire de packages </w:t>
-      </w:r>
-      <w:proofErr w:type="spellStart"/>
-      <w:r>
-        <w:t>N</w:t>
-      </w:r>
-      <w:r>
-        <w:t>uGet</w:t>
-      </w:r>
-      <w:proofErr w:type="spellEnd"/>
-      <w:r>
-        <w:t>-Gérer les packages de la solution</w:t>
+        <w:t>Allez dans Outils-Gestionnaire de packages N</w:t>
+      </w:r>
+      <w:r>
+        <w:t>uGet-Gérer les packages de la solution</w:t>
       </w:r>
     </w:p>
     <w:p>
@@ -654,15 +580,7 @@
         <w:spacing w:before="0" w:after="160" w:line="259" w:lineRule="auto"/>
       </w:pPr>
       <w:r>
-        <w:t xml:space="preserve">Installer les </w:t>
-      </w:r>
-      <w:proofErr w:type="gramStart"/>
-      <w:r>
-        <w:t>packages</w:t>
-      </w:r>
-      <w:proofErr w:type="gramEnd"/>
-      <w:r>
-        <w:t xml:space="preserve"> suivants</w:t>
+        <w:t>Installer les packages suivants</w:t>
       </w:r>
       <w:r>
         <w:t>, acceptez les licences et confirmez l'installation</w:t>
@@ -690,7 +608,6 @@
           <w:szCs w:val="19"/>
         </w:rPr>
       </w:pPr>
-      <w:proofErr w:type="spellStart"/>
       <w:r>
         <w:rPr>
           <w:rFonts w:ascii="Consolas" w:hAnsi="Consolas" w:cs="Consolas"/>
@@ -700,7 +617,6 @@
         </w:rPr>
         <w:t>Microsoft.EntityFrameworkCore</w:t>
       </w:r>
-      <w:proofErr w:type="spellEnd"/>
     </w:p>
     <w:p>
       <w:pPr>
@@ -717,8 +633,6 @@
           <w:szCs w:val="19"/>
         </w:rPr>
       </w:pPr>
-      <w:proofErr w:type="spellStart"/>
-      <w:proofErr w:type="gramStart"/>
       <w:r>
         <w:rPr>
           <w:rFonts w:ascii="Consolas" w:hAnsi="Consolas" w:cs="Consolas"/>
@@ -728,8 +642,6 @@
         </w:rPr>
         <w:t>Microsoft.EntityFrameworkCore.SqlServer</w:t>
       </w:r>
-      <w:proofErr w:type="spellEnd"/>
-      <w:proofErr w:type="gramEnd"/>
     </w:p>
     <w:p>
       <w:pPr>
@@ -740,16 +652,12 @@
         <w:spacing w:before="0" w:after="100" w:afterAutospacing="1" w:line="240" w:lineRule="auto"/>
         <w:ind w:left="1423" w:hanging="357"/>
       </w:pPr>
-      <w:proofErr w:type="spellStart"/>
-      <w:proofErr w:type="gramStart"/>
       <w:r>
         <w:t>Microsoft.EntityFrameworkCore</w:t>
       </w:r>
       <w:r>
         <w:t>.tools</w:t>
       </w:r>
-      <w:proofErr w:type="spellEnd"/>
-      <w:proofErr w:type="gramEnd"/>
     </w:p>
     <w:p>
       <w:pPr>
@@ -760,16 +668,12 @@
         <w:spacing w:before="0" w:after="100" w:afterAutospacing="1" w:line="240" w:lineRule="auto"/>
         <w:ind w:left="1423" w:hanging="357"/>
       </w:pPr>
-      <w:proofErr w:type="spellStart"/>
-      <w:proofErr w:type="gramStart"/>
       <w:r>
         <w:t>Microsoft.EntityFrameworkCore</w:t>
       </w:r>
       <w:r>
         <w:t>.Design</w:t>
       </w:r>
-      <w:proofErr w:type="spellEnd"/>
-      <w:proofErr w:type="gramEnd"/>
     </w:p>
     <w:p/>
     <w:p>
@@ -803,16 +707,7 @@
         <w:pStyle w:val="Titre2"/>
       </w:pPr>
       <w:r>
-        <w:t xml:space="preserve">Ajout de la </w:t>
-      </w:r>
-      <w:r>
-        <w:t>Connexion</w:t>
-      </w:r>
-      <w:r>
-        <w:t xml:space="preserve"> à la</w:t>
-      </w:r>
-      <w:r>
-        <w:t xml:space="preserve"> DB</w:t>
+        <w:t>Ajout de la Connexion à la DB</w:t>
       </w:r>
     </w:p>
     <w:p>
@@ -884,13 +779,8 @@
         <w:t>Ouvrez le fichier</w:t>
       </w:r>
       <w:r>
-        <w:t xml:space="preserve"> </w:t>
-      </w:r>
-      <w:proofErr w:type="spellStart"/>
-      <w:r>
-        <w:t>appSettings.json</w:t>
-      </w:r>
-      <w:proofErr w:type="spellEnd"/>
+        <w:t xml:space="preserve"> appSettings.json</w:t>
+      </w:r>
     </w:p>
     <w:p>
       <w:pPr>
@@ -1040,29 +930,7 @@
           <w:szCs w:val="19"/>
           <w:lang w:val="en-US"/>
         </w:rPr>
-        <w:t>"</w:t>
-      </w:r>
-      <w:proofErr w:type="spellStart"/>
-      <w:r>
-        <w:rPr>
-          <w:rFonts w:ascii="Consolas" w:hAnsi="Consolas" w:cs="Consolas"/>
-          <w:color w:val="2E75B6"/>
-          <w:sz w:val="19"/>
-          <w:szCs w:val="19"/>
-          <w:lang w:val="en-US"/>
-        </w:rPr>
-        <w:t>LogLevel</w:t>
-      </w:r>
-      <w:proofErr w:type="spellEnd"/>
-      <w:r>
-        <w:rPr>
-          <w:rFonts w:ascii="Consolas" w:hAnsi="Consolas" w:cs="Consolas"/>
-          <w:color w:val="2E75B6"/>
-          <w:sz w:val="19"/>
-          <w:szCs w:val="19"/>
-          <w:lang w:val="en-US"/>
-        </w:rPr>
-        <w:t>"</w:t>
+        <w:t>"LogLevel"</w:t>
       </w:r>
       <w:r>
         <w:rPr>
@@ -1261,31 +1129,7 @@
           <w:szCs w:val="19"/>
           <w:lang w:val="en-US"/>
         </w:rPr>
-        <w:t>"</w:t>
-      </w:r>
-      <w:proofErr w:type="spellStart"/>
-      <w:proofErr w:type="gramStart"/>
-      <w:r>
-        <w:rPr>
-          <w:rFonts w:ascii="Consolas" w:hAnsi="Consolas" w:cs="Consolas"/>
-          <w:color w:val="2E75B6"/>
-          <w:sz w:val="19"/>
-          <w:szCs w:val="19"/>
-          <w:lang w:val="en-US"/>
-        </w:rPr>
-        <w:t>Microsoft.Hosting.Lifetime</w:t>
-      </w:r>
-      <w:proofErr w:type="spellEnd"/>
-      <w:proofErr w:type="gramEnd"/>
-      <w:r>
-        <w:rPr>
-          <w:rFonts w:ascii="Consolas" w:hAnsi="Consolas" w:cs="Consolas"/>
-          <w:color w:val="2E75B6"/>
-          <w:sz w:val="19"/>
-          <w:szCs w:val="19"/>
-          <w:lang w:val="en-US"/>
-        </w:rPr>
-        <w:t>"</w:t>
+        <w:t>"Microsoft.Hosting.Lifetime"</w:t>
       </w:r>
       <w:r>
         <w:rPr>
@@ -1414,60 +1258,27 @@
           <w:szCs w:val="19"/>
           <w:lang w:val="en-US"/>
         </w:rPr>
-        <w:t>"</w:t>
-      </w:r>
-      <w:proofErr w:type="spellStart"/>
-      <w:r>
-        <w:rPr>
-          <w:rFonts w:ascii="Consolas" w:hAnsi="Consolas" w:cs="Consolas"/>
-          <w:color w:val="2E75B6"/>
+        <w:t>"AllowedHosts"</w:t>
+      </w:r>
+      <w:r>
+        <w:rPr>
+          <w:rFonts w:ascii="Consolas" w:hAnsi="Consolas" w:cs="Consolas"/>
+          <w:color w:val="000000"/>
           <w:sz w:val="19"/>
           <w:szCs w:val="19"/>
           <w:lang w:val="en-US"/>
         </w:rPr>
-        <w:t>AllowedHosts</w:t>
-      </w:r>
-      <w:proofErr w:type="spellEnd"/>
-      <w:r>
-        <w:rPr>
-          <w:rFonts w:ascii="Consolas" w:hAnsi="Consolas" w:cs="Consolas"/>
-          <w:color w:val="2E75B6"/>
+        <w:t xml:space="preserve">: </w:t>
+      </w:r>
+      <w:r>
+        <w:rPr>
+          <w:rFonts w:ascii="Consolas" w:hAnsi="Consolas" w:cs="Consolas"/>
+          <w:color w:val="A31515"/>
           <w:sz w:val="19"/>
           <w:szCs w:val="19"/>
           <w:lang w:val="en-US"/>
         </w:rPr>
-        <w:t>"</w:t>
-      </w:r>
-      <w:r>
-        <w:rPr>
-          <w:rFonts w:ascii="Consolas" w:hAnsi="Consolas" w:cs="Consolas"/>
-          <w:color w:val="000000"/>
-          <w:sz w:val="19"/>
-          <w:szCs w:val="19"/>
-          <w:lang w:val="en-US"/>
-        </w:rPr>
-        <w:t xml:space="preserve">: </w:t>
-      </w:r>
-      <w:r>
-        <w:rPr>
-          <w:rFonts w:ascii="Consolas" w:hAnsi="Consolas" w:cs="Consolas"/>
-          <w:color w:val="A31515"/>
-          <w:sz w:val="19"/>
-          <w:szCs w:val="19"/>
-          <w:lang w:val="en-US"/>
-        </w:rPr>
-        <w:t>"*</w:t>
-      </w:r>
-      <w:proofErr w:type="gramStart"/>
-      <w:r>
-        <w:rPr>
-          <w:rFonts w:ascii="Consolas" w:hAnsi="Consolas" w:cs="Consolas"/>
-          <w:color w:val="A31515"/>
-          <w:sz w:val="19"/>
-          <w:szCs w:val="19"/>
-          <w:lang w:val="en-US"/>
-        </w:rPr>
-        <w:t>"</w:t>
+        <w:t>"*"</w:t>
       </w:r>
       <w:r>
         <w:rPr>
@@ -1490,7 +1301,6 @@
         </w:rPr>
         <w:t>,</w:t>
       </w:r>
-      <w:proofErr w:type="gramEnd"/>
     </w:p>
     <w:p>
       <w:pPr>
@@ -1557,31 +1367,7 @@
           <w:highlight w:val="green"/>
           <w:lang w:val="en-US"/>
         </w:rPr>
-        <w:t>"</w:t>
-      </w:r>
-      <w:proofErr w:type="spellStart"/>
-      <w:r>
-        <w:rPr>
-          <w:rFonts w:ascii="Consolas" w:hAnsi="Consolas" w:cs="Consolas"/>
-          <w:color w:val="2E75B6"/>
-          <w:sz w:val="19"/>
-          <w:szCs w:val="19"/>
-          <w:highlight w:val="green"/>
-          <w:lang w:val="en-US"/>
-        </w:rPr>
-        <w:t>ConnectionStrings</w:t>
-      </w:r>
-      <w:proofErr w:type="spellEnd"/>
-      <w:r>
-        <w:rPr>
-          <w:rFonts w:ascii="Consolas" w:hAnsi="Consolas" w:cs="Consolas"/>
-          <w:color w:val="2E75B6"/>
-          <w:sz w:val="19"/>
-          <w:szCs w:val="19"/>
-          <w:highlight w:val="green"/>
-          <w:lang w:val="en-US"/>
-        </w:rPr>
-        <w:t>"</w:t>
+        <w:t>"ConnectionStrings"</w:t>
       </w:r>
       <w:r>
         <w:rPr>
@@ -1638,77 +1424,29 @@
           <w:highlight w:val="green"/>
           <w:lang w:val="en-US"/>
         </w:rPr>
-        <w:t>"</w:t>
-      </w:r>
-      <w:proofErr w:type="spellStart"/>
-      <w:r>
-        <w:rPr>
-          <w:rFonts w:ascii="Consolas" w:hAnsi="Consolas" w:cs="Consolas"/>
-          <w:color w:val="2E75B6"/>
+        <w:t>"DefaultConnection"</w:t>
+      </w:r>
+      <w:r>
+        <w:rPr>
+          <w:rFonts w:ascii="Consolas" w:hAnsi="Consolas" w:cs="Consolas"/>
+          <w:color w:val="000000"/>
           <w:sz w:val="19"/>
           <w:szCs w:val="19"/>
           <w:highlight w:val="green"/>
           <w:lang w:val="en-US"/>
         </w:rPr>
-        <w:t>DefaultConnection</w:t>
-      </w:r>
-      <w:proofErr w:type="spellEnd"/>
-      <w:r>
-        <w:rPr>
-          <w:rFonts w:ascii="Consolas" w:hAnsi="Consolas" w:cs="Consolas"/>
-          <w:color w:val="2E75B6"/>
+        <w:t xml:space="preserve">: </w:t>
+      </w:r>
+      <w:r>
+        <w:rPr>
+          <w:rFonts w:ascii="Consolas" w:hAnsi="Consolas" w:cs="Consolas"/>
+          <w:color w:val="A31515"/>
           <w:sz w:val="19"/>
           <w:szCs w:val="19"/>
           <w:highlight w:val="green"/>
           <w:lang w:val="en-US"/>
         </w:rPr>
-        <w:t>"</w:t>
-      </w:r>
-      <w:r>
-        <w:rPr>
-          <w:rFonts w:ascii="Consolas" w:hAnsi="Consolas" w:cs="Consolas"/>
-          <w:color w:val="000000"/>
-          <w:sz w:val="19"/>
-          <w:szCs w:val="19"/>
-          <w:highlight w:val="green"/>
-          <w:lang w:val="en-US"/>
-        </w:rPr>
-        <w:t xml:space="preserve">: </w:t>
-      </w:r>
-      <w:r>
-        <w:rPr>
-          <w:rFonts w:ascii="Consolas" w:hAnsi="Consolas" w:cs="Consolas"/>
-          <w:color w:val="A31515"/>
-          <w:sz w:val="19"/>
-          <w:szCs w:val="19"/>
-          <w:highlight w:val="green"/>
-          <w:lang w:val="en-US"/>
-        </w:rPr>
-        <w:t>"Server=(localdb)</w:t>
-      </w:r>
-      <w:proofErr w:type="gramStart"/>
-      <w:r>
-        <w:rPr>
-          <w:rFonts w:ascii="Consolas" w:hAnsi="Consolas" w:cs="Consolas"/>
-          <w:color w:val="A31515"/>
-          <w:sz w:val="19"/>
-          <w:szCs w:val="19"/>
-          <w:highlight w:val="green"/>
-          <w:lang w:val="en-US"/>
-        </w:rPr>
-        <w:t>\\MSSQLLocalDB;Database</w:t>
-      </w:r>
-      <w:proofErr w:type="gramEnd"/>
-      <w:r>
-        <w:rPr>
-          <w:rFonts w:ascii="Consolas" w:hAnsi="Consolas" w:cs="Consolas"/>
-          <w:color w:val="A31515"/>
-          <w:sz w:val="19"/>
-          <w:szCs w:val="19"/>
-          <w:highlight w:val="green"/>
-          <w:lang w:val="en-US"/>
-        </w:rPr>
-        <w:t>=ZombieParty;Trusted_Connection=True;MultipleActiveResultSets=True"</w:t>
+        <w:t>"Server=(localdb)\\MSSQLLocalDB;Database=ZombieParty;Trusted_Connection=True;MultipleActiveResultSets=True"</w:t>
       </w:r>
     </w:p>
     <w:p>
@@ -1850,7 +1588,6 @@
         </w:rPr>
         <w:t xml:space="preserve"> (facultatif) dans </w:t>
       </w:r>
-      <w:proofErr w:type="spellStart"/>
       <w:r>
         <w:rPr>
           <w:rFonts w:ascii="Times New Roman" w:hAnsi="Times New Roman" w:cs="Times New Roman"/>
@@ -1862,7 +1599,6 @@
         </w:rPr>
         <w:t>Models</w:t>
       </w:r>
-      <w:proofErr w:type="spellEnd"/>
     </w:p>
     <w:p>
       <w:pPr>
@@ -1933,7 +1669,6 @@
         </w:rPr>
         <w:t xml:space="preserve"> </w:t>
       </w:r>
-      <w:proofErr w:type="spellStart"/>
       <w:r>
         <w:rPr>
           <w:rFonts w:ascii="Times New Roman" w:hAnsi="Times New Roman" w:cs="Times New Roman"/>
@@ -1956,7 +1691,6 @@
         </w:rPr>
         <w:t>DbContext</w:t>
       </w:r>
-      <w:proofErr w:type="spellEnd"/>
       <w:r>
         <w:rPr>
           <w:rFonts w:ascii="Times New Roman" w:hAnsi="Times New Roman" w:cs="Times New Roman"/>
@@ -1984,7 +1718,6 @@
         </w:rPr>
         <w:t xml:space="preserve">ui implémente </w:t>
       </w:r>
-      <w:proofErr w:type="spellStart"/>
       <w:r>
         <w:rPr>
           <w:rFonts w:ascii="Times New Roman" w:hAnsi="Times New Roman" w:cs="Times New Roman"/>
@@ -1996,7 +1729,6 @@
         </w:rPr>
         <w:t>DbContext</w:t>
       </w:r>
-      <w:proofErr w:type="spellEnd"/>
       <w:r>
         <w:rPr>
           <w:rFonts w:ascii="Times New Roman" w:hAnsi="Times New Roman" w:cs="Times New Roman"/>
@@ -2024,29 +1756,8 @@
           <w:sz w:val="19"/>
           <w:szCs w:val="19"/>
         </w:rPr>
-        <w:t>Ajoutez la référence (</w:t>
-      </w:r>
-      <w:proofErr w:type="spellStart"/>
-      <w:r>
-        <w:rPr>
-          <w:rFonts w:ascii="Times New Roman" w:hAnsi="Times New Roman" w:cs="Times New Roman"/>
-          <w:color w:val="000000"/>
-          <w:sz w:val="19"/>
-          <w:szCs w:val="19"/>
-        </w:rPr>
-        <w:t>using</w:t>
-      </w:r>
-      <w:proofErr w:type="spellEnd"/>
-      <w:r>
-        <w:rPr>
-          <w:rFonts w:ascii="Times New Roman" w:hAnsi="Times New Roman" w:cs="Times New Roman"/>
-          <w:color w:val="000000"/>
-          <w:sz w:val="19"/>
-          <w:szCs w:val="19"/>
-        </w:rPr>
-        <w:t xml:space="preserve">) à </w:t>
-      </w:r>
-      <w:proofErr w:type="spellStart"/>
+        <w:t xml:space="preserve">Ajoutez la référence (using) à </w:t>
+      </w:r>
       <w:r>
         <w:rPr>
           <w:rFonts w:ascii="Times New Roman" w:hAnsi="Times New Roman" w:cs="Times New Roman"/>
@@ -2058,7 +1769,6 @@
         </w:rPr>
         <w:t>Microsoft.EntityFrameworkCore</w:t>
       </w:r>
-      <w:proofErr w:type="spellEnd"/>
     </w:p>
     <w:p>
       <w:pPr>
@@ -2082,19 +1792,19 @@
           <w:sz w:val="19"/>
           <w:szCs w:val="19"/>
         </w:rPr>
-        <w:t>Créer un constructeur (</w:t>
-      </w:r>
-      <w:proofErr w:type="spellStart"/>
-      <w:r>
+        <w:t>Créer un constructeur (ctor)</w:t>
+      </w:r>
+    </w:p>
+    <w:p>
+      <w:pPr>
+        <w:ind w:left="1080"/>
         <w:rPr>
           <w:rFonts w:ascii="Times New Roman" w:hAnsi="Times New Roman" w:cs="Times New Roman"/>
           <w:color w:val="000000"/>
           <w:sz w:val="19"/>
           <w:szCs w:val="19"/>
         </w:rPr>
-        <w:t>ctor</w:t>
-      </w:r>
-      <w:proofErr w:type="spellEnd"/>
+      </w:pPr>
       <w:r>
         <w:rPr>
           <w:rFonts w:ascii="Times New Roman" w:hAnsi="Times New Roman" w:cs="Times New Roman"/>
@@ -2102,59 +1812,8 @@
           <w:sz w:val="19"/>
           <w:szCs w:val="19"/>
         </w:rPr>
-        <w:t>)</w:t>
-      </w:r>
-    </w:p>
-    <w:p>
-      <w:pPr>
-        <w:ind w:left="1080"/>
-        <w:rPr>
-          <w:rFonts w:ascii="Times New Roman" w:hAnsi="Times New Roman" w:cs="Times New Roman"/>
-          <w:color w:val="000000"/>
-          <w:sz w:val="19"/>
-          <w:szCs w:val="19"/>
-        </w:rPr>
-      </w:pPr>
-      <w:r>
-        <w:rPr>
-          <w:rFonts w:ascii="Times New Roman" w:hAnsi="Times New Roman" w:cs="Times New Roman"/>
-          <w:color w:val="000000"/>
-          <w:sz w:val="19"/>
-          <w:szCs w:val="19"/>
-        </w:rPr>
-        <w:t xml:space="preserve">Passer le </w:t>
-      </w:r>
-      <w:proofErr w:type="spellStart"/>
-      <w:r>
-        <w:rPr>
-          <w:rFonts w:ascii="Times New Roman" w:hAnsi="Times New Roman" w:cs="Times New Roman"/>
-          <w:color w:val="000000"/>
-          <w:sz w:val="19"/>
-          <w:szCs w:val="19"/>
-        </w:rPr>
-        <w:t>BdContext</w:t>
-      </w:r>
-      <w:proofErr w:type="spellEnd"/>
-      <w:r>
-        <w:rPr>
-          <w:rFonts w:ascii="Times New Roman" w:hAnsi="Times New Roman" w:cs="Times New Roman"/>
-          <w:color w:val="000000"/>
-          <w:sz w:val="19"/>
-          <w:szCs w:val="19"/>
-        </w:rPr>
-        <w:t xml:space="preserve"> options en paramètres dont la </w:t>
-      </w:r>
-      <w:proofErr w:type="spellStart"/>
-      <w:r>
-        <w:rPr>
-          <w:rFonts w:ascii="Times New Roman" w:hAnsi="Times New Roman" w:cs="Times New Roman"/>
-          <w:color w:val="000000"/>
-          <w:sz w:val="19"/>
-          <w:szCs w:val="19"/>
-        </w:rPr>
-        <w:t>connectionString</w:t>
-      </w:r>
-      <w:proofErr w:type="spellEnd"/>
+        <w:t>Passer le BdContext options en paramètres dont la connectionString</w:t>
+      </w:r>
     </w:p>
     <w:p>
       <w:pPr>
@@ -2185,7 +1844,6 @@
         </w:rPr>
         <w:t xml:space="preserve">   </w:t>
       </w:r>
-      <w:proofErr w:type="gramStart"/>
       <w:r>
         <w:rPr>
           <w:rFonts w:ascii="Consolas" w:hAnsi="Consolas" w:cs="Consolas"/>
@@ -2195,7 +1853,6 @@
         </w:rPr>
         <w:t>public</w:t>
       </w:r>
-      <w:proofErr w:type="gramEnd"/>
       <w:r>
         <w:rPr>
           <w:rFonts w:ascii="Consolas" w:hAnsi="Consolas" w:cs="Consolas"/>
@@ -2384,31 +2041,13 @@
         <w:spacing w:before="0" w:after="160" w:line="259" w:lineRule="auto"/>
       </w:pPr>
       <w:r>
-        <w:t xml:space="preserve">Dans la méthode </w:t>
-      </w:r>
-      <w:proofErr w:type="spellStart"/>
-      <w:r>
-        <w:t>ConfigureServices</w:t>
-      </w:r>
-      <w:proofErr w:type="spellEnd"/>
-      <w:r>
-        <w:t xml:space="preserve">, injectez la dépendance </w:t>
+        <w:t xml:space="preserve">Dans la méthode ConfigureServices, injectez la dépendance </w:t>
       </w:r>
       <w:r>
         <w:t>au service SQL serveur avec le nom de la connexion (</w:t>
       </w:r>
       <w:r>
-        <w:t xml:space="preserve">figurant dans </w:t>
-      </w:r>
-      <w:proofErr w:type="spellStart"/>
-      <w:proofErr w:type="gramStart"/>
-      <w:r>
-        <w:t>appsettings.json</w:t>
-      </w:r>
-      <w:proofErr w:type="spellEnd"/>
-      <w:proofErr w:type="gramEnd"/>
-      <w:r>
-        <w:t xml:space="preserve">) </w:t>
+        <w:t xml:space="preserve">figurant dans appsettings.json) </w:t>
       </w:r>
     </w:p>
     <w:p>
@@ -2441,7 +2080,6 @@
           <w:szCs w:val="19"/>
         </w:rPr>
       </w:pPr>
-      <w:proofErr w:type="gramStart"/>
       <w:r>
         <w:rPr>
           <w:rFonts w:ascii="Consolas" w:hAnsi="Consolas" w:cs="Consolas"/>
@@ -2451,7 +2089,6 @@
         </w:rPr>
         <w:t>public</w:t>
       </w:r>
-      <w:proofErr w:type="gramEnd"/>
       <w:r>
         <w:rPr>
           <w:rFonts w:ascii="Consolas" w:hAnsi="Consolas" w:cs="Consolas"/>
@@ -2461,7 +2098,6 @@
         </w:rPr>
         <w:t xml:space="preserve"> </w:t>
       </w:r>
-      <w:proofErr w:type="spellStart"/>
       <w:r>
         <w:rPr>
           <w:rFonts w:ascii="Consolas" w:hAnsi="Consolas" w:cs="Consolas"/>
@@ -2471,55 +2107,14 @@
         </w:rPr>
         <w:t>void</w:t>
       </w:r>
-      <w:proofErr w:type="spellEnd"/>
-      <w:r>
-        <w:rPr>
-          <w:rFonts w:ascii="Consolas" w:hAnsi="Consolas" w:cs="Consolas"/>
-          <w:color w:val="000000"/>
-          <w:sz w:val="19"/>
-          <w:szCs w:val="19"/>
-        </w:rPr>
-        <w:t xml:space="preserve"> </w:t>
-      </w:r>
-      <w:proofErr w:type="spellStart"/>
-      <w:r>
-        <w:rPr>
-          <w:rFonts w:ascii="Consolas" w:hAnsi="Consolas" w:cs="Consolas"/>
-          <w:color w:val="000000"/>
-          <w:sz w:val="19"/>
-          <w:szCs w:val="19"/>
-        </w:rPr>
-        <w:t>ConfigureServices</w:t>
-      </w:r>
-      <w:proofErr w:type="spellEnd"/>
-      <w:r>
-        <w:rPr>
-          <w:rFonts w:ascii="Consolas" w:hAnsi="Consolas" w:cs="Consolas"/>
-          <w:color w:val="000000"/>
-          <w:sz w:val="19"/>
-          <w:szCs w:val="19"/>
-        </w:rPr>
-        <w:t>(</w:t>
-      </w:r>
-      <w:proofErr w:type="spellStart"/>
-      <w:r>
-        <w:rPr>
-          <w:rFonts w:ascii="Consolas" w:hAnsi="Consolas" w:cs="Consolas"/>
-          <w:color w:val="000000"/>
-          <w:sz w:val="19"/>
-          <w:szCs w:val="19"/>
-        </w:rPr>
-        <w:t>IServiceCollection</w:t>
-      </w:r>
-      <w:proofErr w:type="spellEnd"/>
-      <w:r>
-        <w:rPr>
-          <w:rFonts w:ascii="Consolas" w:hAnsi="Consolas" w:cs="Consolas"/>
-          <w:color w:val="000000"/>
-          <w:sz w:val="19"/>
-          <w:szCs w:val="19"/>
-        </w:rPr>
-        <w:t xml:space="preserve"> services)</w:t>
+      <w:r>
+        <w:rPr>
+          <w:rFonts w:ascii="Consolas" w:hAnsi="Consolas" w:cs="Consolas"/>
+          <w:color w:val="000000"/>
+          <w:sz w:val="19"/>
+          <w:szCs w:val="19"/>
+        </w:rPr>
+        <w:t xml:space="preserve"> ConfigureServices(IServiceCollection services)</w:t>
       </w:r>
     </w:p>
     <w:p>
@@ -2541,16 +2136,27 @@
           <w:color w:val="000000"/>
           <w:sz w:val="19"/>
           <w:szCs w:val="19"/>
-        </w:rPr>
-      </w:pPr>
-      <w:r>
-        <w:rPr>
-          <w:rFonts w:ascii="Consolas" w:hAnsi="Consolas" w:cs="Consolas"/>
-          <w:color w:val="000000"/>
-          <w:sz w:val="19"/>
-          <w:szCs w:val="19"/>
-        </w:rPr>
-        <w:t xml:space="preserve">    {</w:t>
+          <w:lang w:val="en-CA"/>
+        </w:rPr>
+      </w:pPr>
+      <w:r>
+        <w:rPr>
+          <w:rFonts w:ascii="Consolas" w:hAnsi="Consolas" w:cs="Consolas"/>
+          <w:color w:val="000000"/>
+          <w:sz w:val="19"/>
+          <w:szCs w:val="19"/>
+        </w:rPr>
+        <w:t xml:space="preserve">    </w:t>
+      </w:r>
+      <w:r>
+        <w:rPr>
+          <w:rFonts w:ascii="Consolas" w:hAnsi="Consolas" w:cs="Consolas"/>
+          <w:color w:val="000000"/>
+          <w:sz w:val="19"/>
+          <w:szCs w:val="19"/>
+          <w:lang w:val="en-CA"/>
+        </w:rPr>
+        <w:t>{</w:t>
       </w:r>
     </w:p>
     <w:p>
@@ -2573,19 +2179,19 @@
           <w:sz w:val="19"/>
           <w:szCs w:val="19"/>
           <w:highlight w:val="green"/>
-        </w:rPr>
-      </w:pPr>
-      <w:r>
-        <w:rPr>
-          <w:rFonts w:ascii="Consolas" w:hAnsi="Consolas" w:cs="Consolas"/>
-          <w:color w:val="000000"/>
-          <w:sz w:val="19"/>
-          <w:szCs w:val="19"/>
+          <w:lang w:val="en-CA"/>
+        </w:rPr>
+      </w:pPr>
+      <w:r>
+        <w:rPr>
+          <w:rFonts w:ascii="Consolas" w:hAnsi="Consolas" w:cs="Consolas"/>
+          <w:color w:val="000000"/>
+          <w:sz w:val="19"/>
+          <w:szCs w:val="19"/>
+          <w:lang w:val="en-CA"/>
         </w:rPr>
         <w:t xml:space="preserve">      </w:t>
       </w:r>
-      <w:proofErr w:type="spellStart"/>
-      <w:proofErr w:type="gramStart"/>
       <w:r>
         <w:rPr>
           <w:rFonts w:ascii="Consolas" w:hAnsi="Consolas" w:cs="Consolas"/>
@@ -2593,42 +2199,9 @@
           <w:sz w:val="19"/>
           <w:szCs w:val="19"/>
           <w:highlight w:val="green"/>
-        </w:rPr>
-        <w:t>services.AddDbContext</w:t>
-      </w:r>
-      <w:proofErr w:type="spellEnd"/>
-      <w:proofErr w:type="gramEnd"/>
-      <w:r>
-        <w:rPr>
-          <w:rFonts w:ascii="Consolas" w:hAnsi="Consolas" w:cs="Consolas"/>
-          <w:color w:val="000000"/>
-          <w:sz w:val="19"/>
-          <w:szCs w:val="19"/>
-          <w:highlight w:val="green"/>
-        </w:rPr>
-        <w:t>&lt;</w:t>
-      </w:r>
-      <w:proofErr w:type="spellStart"/>
-      <w:r>
-        <w:rPr>
-          <w:rFonts w:ascii="Consolas" w:hAnsi="Consolas" w:cs="Consolas"/>
-          <w:color w:val="000000"/>
-          <w:sz w:val="19"/>
-          <w:szCs w:val="19"/>
-          <w:highlight w:val="green"/>
-        </w:rPr>
-        <w:t>ZombiePartyDbContext</w:t>
-      </w:r>
-      <w:proofErr w:type="spellEnd"/>
-      <w:r>
-        <w:rPr>
-          <w:rFonts w:ascii="Consolas" w:hAnsi="Consolas" w:cs="Consolas"/>
-          <w:color w:val="000000"/>
-          <w:sz w:val="19"/>
-          <w:szCs w:val="19"/>
-          <w:highlight w:val="green"/>
-        </w:rPr>
-        <w:t>&gt;(options =&gt;</w:t>
+          <w:lang w:val="en-CA"/>
+        </w:rPr>
+        <w:t>services.AddDbContext&lt;ZombiePartyDbContext&gt;(options =&gt;</w:t>
       </w:r>
     </w:p>
     <w:p>
@@ -2651,6 +2224,7 @@
           <w:sz w:val="19"/>
           <w:szCs w:val="19"/>
           <w:highlight w:val="green"/>
+          <w:lang w:val="en-CA"/>
         </w:rPr>
       </w:pPr>
       <w:r>
@@ -2660,32 +2234,9 @@
           <w:sz w:val="19"/>
           <w:szCs w:val="19"/>
           <w:highlight w:val="green"/>
-        </w:rPr>
-        <w:t xml:space="preserve">      </w:t>
-      </w:r>
-      <w:proofErr w:type="spellStart"/>
-      <w:proofErr w:type="gramStart"/>
-      <w:r>
-        <w:rPr>
-          <w:rFonts w:ascii="Consolas" w:hAnsi="Consolas" w:cs="Consolas"/>
-          <w:color w:val="000000"/>
-          <w:sz w:val="19"/>
-          <w:szCs w:val="19"/>
-          <w:highlight w:val="green"/>
-        </w:rPr>
-        <w:t>options.UseSqlServer</w:t>
-      </w:r>
-      <w:proofErr w:type="spellEnd"/>
-      <w:proofErr w:type="gramEnd"/>
-      <w:r>
-        <w:rPr>
-          <w:rFonts w:ascii="Consolas" w:hAnsi="Consolas" w:cs="Consolas"/>
-          <w:color w:val="000000"/>
-          <w:sz w:val="19"/>
-          <w:szCs w:val="19"/>
-          <w:highlight w:val="green"/>
-        </w:rPr>
-        <w:t>(</w:t>
+          <w:lang w:val="en-CA"/>
+        </w:rPr>
+        <w:t xml:space="preserve">      options.UseSqlServer(</w:t>
       </w:r>
     </w:p>
     <w:p>
@@ -2707,6 +2258,7 @@
           <w:color w:val="000000"/>
           <w:sz w:val="19"/>
           <w:szCs w:val="19"/>
+          <w:lang w:val="en-CA"/>
         </w:rPr>
       </w:pPr>
       <w:r>
@@ -2716,21 +2268,21 @@
           <w:sz w:val="19"/>
           <w:szCs w:val="19"/>
           <w:highlight w:val="green"/>
-        </w:rPr>
-        <w:t xml:space="preserve">        </w:t>
-      </w:r>
-      <w:proofErr w:type="spellStart"/>
-      <w:r>
-        <w:rPr>
-          <w:rFonts w:ascii="Consolas" w:hAnsi="Consolas" w:cs="Consolas"/>
-          <w:color w:val="000000"/>
+          <w:lang w:val="en-CA"/>
+        </w:rPr>
+        <w:t xml:space="preserve">        Configuration.GetConnectionString(</w:t>
+      </w:r>
+      <w:r>
+        <w:rPr>
+          <w:rFonts w:ascii="Consolas" w:hAnsi="Consolas" w:cs="Consolas"/>
+          <w:color w:val="A31515"/>
           <w:sz w:val="19"/>
           <w:szCs w:val="19"/>
           <w:highlight w:val="green"/>
-        </w:rPr>
-        <w:t>Configuration.GetConnectionString</w:t>
-      </w:r>
-      <w:proofErr w:type="spellEnd"/>
+          <w:lang w:val="en-CA"/>
+        </w:rPr>
+        <w:t>"DefaultConnection"</w:t>
+      </w:r>
       <w:r>
         <w:rPr>
           <w:rFonts w:ascii="Consolas" w:hAnsi="Consolas" w:cs="Consolas"/>
@@ -2738,48 +2290,7 @@
           <w:sz w:val="19"/>
           <w:szCs w:val="19"/>
           <w:highlight w:val="green"/>
-        </w:rPr>
-        <w:t>(</w:t>
-      </w:r>
-      <w:r>
-        <w:rPr>
-          <w:rFonts w:ascii="Consolas" w:hAnsi="Consolas" w:cs="Consolas"/>
-          <w:color w:val="A31515"/>
-          <w:sz w:val="19"/>
-          <w:szCs w:val="19"/>
-          <w:highlight w:val="green"/>
-        </w:rPr>
-        <w:t>"</w:t>
-      </w:r>
-      <w:proofErr w:type="spellStart"/>
-      <w:r>
-        <w:rPr>
-          <w:rFonts w:ascii="Consolas" w:hAnsi="Consolas" w:cs="Consolas"/>
-          <w:color w:val="A31515"/>
-          <w:sz w:val="19"/>
-          <w:szCs w:val="19"/>
-          <w:highlight w:val="green"/>
-        </w:rPr>
-        <w:t>DefaultConnection</w:t>
-      </w:r>
-      <w:proofErr w:type="spellEnd"/>
-      <w:r>
-        <w:rPr>
-          <w:rFonts w:ascii="Consolas" w:hAnsi="Consolas" w:cs="Consolas"/>
-          <w:color w:val="A31515"/>
-          <w:sz w:val="19"/>
-          <w:szCs w:val="19"/>
-          <w:highlight w:val="green"/>
-        </w:rPr>
-        <w:t>"</w:t>
-      </w:r>
-      <w:r>
-        <w:rPr>
-          <w:rFonts w:ascii="Consolas" w:hAnsi="Consolas" w:cs="Consolas"/>
-          <w:color w:val="000000"/>
-          <w:sz w:val="19"/>
-          <w:szCs w:val="19"/>
-          <w:highlight w:val="green"/>
+          <w:lang w:val="en-CA"/>
         </w:rPr>
         <w:t>)));</w:t>
       </w:r>
@@ -2803,6 +2314,7 @@
           <w:color w:val="000000"/>
           <w:sz w:val="19"/>
           <w:szCs w:val="19"/>
+          <w:lang w:val="en-CA"/>
         </w:rPr>
       </w:pPr>
     </w:p>
@@ -2825,58 +2337,18 @@
           <w:color w:val="000000"/>
           <w:sz w:val="19"/>
           <w:szCs w:val="19"/>
-        </w:rPr>
-      </w:pPr>
-      <w:r>
-        <w:rPr>
-          <w:rFonts w:ascii="Consolas" w:hAnsi="Consolas" w:cs="Consolas"/>
-          <w:color w:val="000000"/>
-          <w:sz w:val="19"/>
-          <w:szCs w:val="19"/>
-        </w:rPr>
-        <w:t xml:space="preserve">      </w:t>
-      </w:r>
-      <w:proofErr w:type="spellStart"/>
-      <w:proofErr w:type="gramStart"/>
-      <w:r>
-        <w:rPr>
-          <w:rFonts w:ascii="Consolas" w:hAnsi="Consolas" w:cs="Consolas"/>
-          <w:color w:val="000000"/>
-          <w:sz w:val="19"/>
-          <w:szCs w:val="19"/>
-        </w:rPr>
-        <w:t>services.AddControllersWithViews</w:t>
-      </w:r>
-      <w:proofErr w:type="spellEnd"/>
-      <w:proofErr w:type="gramEnd"/>
-      <w:r>
-        <w:rPr>
-          <w:rFonts w:ascii="Consolas" w:hAnsi="Consolas" w:cs="Consolas"/>
-          <w:color w:val="000000"/>
-          <w:sz w:val="19"/>
-          <w:szCs w:val="19"/>
-        </w:rPr>
-        <w:t>().</w:t>
-      </w:r>
-      <w:proofErr w:type="spellStart"/>
-      <w:r>
-        <w:rPr>
-          <w:rFonts w:ascii="Consolas" w:hAnsi="Consolas" w:cs="Consolas"/>
-          <w:color w:val="000000"/>
-          <w:sz w:val="19"/>
-          <w:szCs w:val="19"/>
-        </w:rPr>
-        <w:t>AddRazorRuntimeCompilation</w:t>
-      </w:r>
-      <w:proofErr w:type="spellEnd"/>
-      <w:r>
-        <w:rPr>
-          <w:rFonts w:ascii="Consolas" w:hAnsi="Consolas" w:cs="Consolas"/>
-          <w:color w:val="000000"/>
-          <w:sz w:val="19"/>
-          <w:szCs w:val="19"/>
-        </w:rPr>
-        <w:t>();</w:t>
+          <w:lang w:val="en-CA"/>
+        </w:rPr>
+      </w:pPr>
+      <w:r>
+        <w:rPr>
+          <w:rFonts w:ascii="Consolas" w:hAnsi="Consolas" w:cs="Consolas"/>
+          <w:color w:val="000000"/>
+          <w:sz w:val="19"/>
+          <w:szCs w:val="19"/>
+          <w:lang w:val="en-CA"/>
+        </w:rPr>
+        <w:t xml:space="preserve">      services.AddControllersWithViews().AddRazorRuntimeCompilation();</w:t>
       </w:r>
     </w:p>
     <w:p>
@@ -2896,8 +2368,18 @@
           <w:color w:val="000000"/>
           <w:sz w:val="19"/>
           <w:szCs w:val="19"/>
-        </w:rPr>
-        <w:t xml:space="preserve">    }</w:t>
+          <w:lang w:val="en-CA"/>
+        </w:rPr>
+        <w:t xml:space="preserve">    </w:t>
+      </w:r>
+      <w:r>
+        <w:rPr>
+          <w:rFonts w:ascii="Consolas" w:hAnsi="Consolas" w:cs="Consolas"/>
+          <w:color w:val="000000"/>
+          <w:sz w:val="19"/>
+          <w:szCs w:val="19"/>
+        </w:rPr>
+        <w:t>}</w:t>
       </w:r>
     </w:p>
     <w:p/>
@@ -2925,15 +2407,7 @@
         <w:spacing w:before="0" w:after="160" w:line="259" w:lineRule="auto"/>
       </w:pPr>
       <w:r>
-        <w:t xml:space="preserve">Dans </w:t>
-      </w:r>
-      <w:proofErr w:type="spellStart"/>
-      <w:r>
-        <w:t>Gitkraken</w:t>
-      </w:r>
-      <w:proofErr w:type="spellEnd"/>
-      <w:r>
-        <w:t>, assurez-vous d'être dans le bon dossier/repo et sur la bonne branche</w:t>
+        <w:t>Dans Gitkraken, assurez-vous d'être dans le bon dossier/repo et sur la bonne branche</w:t>
       </w:r>
     </w:p>
     <w:p>
@@ -2948,21 +2422,12 @@
       <w:r>
         <w:t xml:space="preserve">Cliquez sur </w:t>
       </w:r>
-      <w:proofErr w:type="spellStart"/>
       <w:r>
         <w:rPr>
           <w:b/>
           <w:bCs/>
         </w:rPr>
-        <w:t>View</w:t>
-      </w:r>
-      <w:proofErr w:type="spellEnd"/>
-      <w:r>
-        <w:rPr>
-          <w:b/>
-          <w:bCs/>
-        </w:rPr>
-        <w:t xml:space="preserve"> changes</w:t>
+        <w:t>View changes</w:t>
       </w:r>
     </w:p>
     <w:p>
@@ -2975,15 +2440,7 @@
         <w:spacing w:before="0" w:after="160" w:line="259" w:lineRule="auto"/>
       </w:pPr>
       <w:r>
-        <w:t xml:space="preserve">Validez </w:t>
-      </w:r>
-      <w:proofErr w:type="gramStart"/>
-      <w:r>
-        <w:t>les modification</w:t>
-      </w:r>
-      <w:proofErr w:type="gramEnd"/>
-      <w:r>
-        <w:t>: c</w:t>
+        <w:t>Validez les modification: c</w:t>
       </w:r>
       <w:r>
         <w:t xml:space="preserve">liquez sur </w:t>
@@ -3047,7 +2504,6 @@
         </w:rPr>
         <w:t xml:space="preserve">Configuration </w:t>
       </w:r>
-      <w:proofErr w:type="spellStart"/>
       <w:r>
         <w:rPr>
           <w:lang w:val="en-US"/>
@@ -3060,7 +2516,6 @@
         </w:rPr>
         <w:t>ntityFramwork</w:t>
       </w:r>
-      <w:proofErr w:type="spellEnd"/>
     </w:p>
     <w:p>
       <w:pPr>
@@ -3079,24 +2534,11 @@
         <w:t>Description</w:t>
       </w:r>
       <w:r>
-        <w:t xml:space="preserve">: Installation des packages minimum pour </w:t>
-      </w:r>
-      <w:proofErr w:type="spellStart"/>
-      <w:r>
-        <w:t>EntityFramework</w:t>
-      </w:r>
-      <w:proofErr w:type="spellEnd"/>
-      <w:r>
-        <w:t xml:space="preserve"> et SQL Server</w:t>
-      </w:r>
-      <w:r>
-        <w:t xml:space="preserve">, création du </w:t>
-      </w:r>
-      <w:proofErr w:type="spellStart"/>
-      <w:r>
-        <w:t>ApplicationDbContext</w:t>
-      </w:r>
-      <w:proofErr w:type="spellEnd"/>
+        <w:t>: Installation des packages minimum pour EntityFramework et SQL Server</w:t>
+      </w:r>
+      <w:r>
+        <w:t>, création du ApplicationDbContext</w:t>
+      </w:r>
       <w:r>
         <w:t xml:space="preserve"> et ajout de DI du service SQL Server</w:t>
       </w:r>
@@ -3149,7 +2591,6 @@
       <w:r>
         <w:t xml:space="preserve"> les modifications sur le repo en ligne </w:t>
       </w:r>
-      <w:proofErr w:type="spellStart"/>
       <w:r>
         <w:rPr>
           <w:b/>
@@ -3157,7 +2598,6 @@
         </w:rPr>
         <w:t>Remote</w:t>
       </w:r>
-      <w:proofErr w:type="spellEnd"/>
       <w:r>
         <w:t xml:space="preserve">: cliquez sur </w:t>
       </w:r>
@@ -3238,20 +2678,14 @@
           <w:b/>
           <w:bCs/>
         </w:rPr>
-        <w:t xml:space="preserve">Pour l'instant vous n'avez que les classes Zombie et </w:t>
-      </w:r>
-      <w:proofErr w:type="spellStart"/>
-      <w:r>
-        <w:rPr>
-          <w:b/>
-          <w:bCs/>
-        </w:rPr>
-        <w:t>ZombieType</w:t>
-      </w:r>
-      <w:proofErr w:type="spellEnd"/>
-    </w:p>
-    <w:p>
-      <w:r>
+        <w:t>Pour l'instant vous n'avez que les classes Zombie et ZombieType</w:t>
+      </w:r>
+    </w:p>
+    <w:p>
+      <w:r>
+        <w:rPr>
+          <w:noProof/>
+        </w:rPr>
         <w:drawing>
           <wp:inline distT="0" distB="0" distL="0" distR="0" wp14:anchorId="26444A49" wp14:editId="50C3D381">
             <wp:extent cx="6400800" cy="3851275"/>
@@ -3370,39 +2804,8 @@
           <w:sz w:val="19"/>
           <w:szCs w:val="19"/>
         </w:rPr>
-        <w:t xml:space="preserve">la classe </w:t>
-      </w:r>
-      <w:proofErr w:type="spellStart"/>
-      <w:r>
-        <w:rPr>
-          <w:rFonts w:ascii="Times New Roman" w:hAnsi="Times New Roman" w:cs="Times New Roman"/>
-          <w:color w:val="000000"/>
-          <w:sz w:val="19"/>
-          <w:szCs w:val="19"/>
-        </w:rPr>
-        <w:t>Models</w:t>
-      </w:r>
-      <w:proofErr w:type="spellEnd"/>
-      <w:r>
-        <w:rPr>
-          <w:rFonts w:ascii="Times New Roman" w:hAnsi="Times New Roman" w:cs="Times New Roman"/>
-          <w:color w:val="000000"/>
-          <w:sz w:val="19"/>
-          <w:szCs w:val="19"/>
-        </w:rPr>
-        <w:t>/</w:t>
-      </w:r>
-      <w:proofErr w:type="spellStart"/>
-      <w:r>
-        <w:rPr>
-          <w:rFonts w:ascii="Times New Roman" w:hAnsi="Times New Roman" w:cs="Times New Roman"/>
-          <w:color w:val="000000"/>
-          <w:sz w:val="19"/>
-          <w:szCs w:val="19"/>
-        </w:rPr>
-        <w:t>ZombieType</w:t>
-      </w:r>
-      <w:proofErr w:type="spellEnd"/>
+        <w:t>la classe Models/ZombieType</w:t>
+      </w:r>
     </w:p>
     <w:p>
       <w:pPr>
@@ -3426,27 +2829,7 @@
           <w:sz w:val="19"/>
           <w:szCs w:val="19"/>
         </w:rPr>
-        <w:t>Notez que la propriété Id (</w:t>
-      </w:r>
-      <w:proofErr w:type="spellStart"/>
-      <w:r>
-        <w:rPr>
-          <w:rFonts w:ascii="Times New Roman" w:hAnsi="Times New Roman" w:cs="Times New Roman"/>
-          <w:color w:val="000000"/>
-          <w:sz w:val="19"/>
-          <w:szCs w:val="19"/>
-        </w:rPr>
-        <w:t>int</w:t>
-      </w:r>
-      <w:proofErr w:type="spellEnd"/>
-      <w:r>
-        <w:rPr>
-          <w:rFonts w:ascii="Times New Roman" w:hAnsi="Times New Roman" w:cs="Times New Roman"/>
-          <w:color w:val="000000"/>
-          <w:sz w:val="19"/>
-          <w:szCs w:val="19"/>
-        </w:rPr>
-        <w:t xml:space="preserve">) </w:t>
+        <w:t xml:space="preserve">Notez que la propriété Id (int) </w:t>
       </w:r>
       <w:r>
         <w:rPr>
@@ -3489,27 +2872,7 @@
           <w:sz w:val="19"/>
           <w:szCs w:val="19"/>
         </w:rPr>
-        <w:t xml:space="preserve">Ouvrez la classe </w:t>
-      </w:r>
-      <w:proofErr w:type="spellStart"/>
-      <w:r>
-        <w:rPr>
-          <w:rFonts w:ascii="Times New Roman" w:hAnsi="Times New Roman" w:cs="Times New Roman"/>
-          <w:color w:val="000000"/>
-          <w:sz w:val="19"/>
-          <w:szCs w:val="19"/>
-        </w:rPr>
-        <w:t>Models</w:t>
-      </w:r>
-      <w:proofErr w:type="spellEnd"/>
-      <w:r>
-        <w:rPr>
-          <w:rFonts w:ascii="Times New Roman" w:hAnsi="Times New Roman" w:cs="Times New Roman"/>
-          <w:color w:val="000000"/>
-          <w:sz w:val="19"/>
-          <w:szCs w:val="19"/>
-        </w:rPr>
-        <w:t>/Zombie</w:t>
+        <w:t>Ouvrez la classe Models/Zombie</w:t>
       </w:r>
     </w:p>
     <w:p>
@@ -3534,36 +2897,7 @@
           <w:sz w:val="19"/>
           <w:szCs w:val="19"/>
         </w:rPr>
-        <w:t>Ajoutez</w:t>
-      </w:r>
-      <w:r>
-        <w:rPr>
-          <w:rFonts w:ascii="Times New Roman" w:hAnsi="Times New Roman" w:cs="Times New Roman"/>
-          <w:color w:val="000000"/>
-          <w:sz w:val="19"/>
-          <w:szCs w:val="19"/>
-        </w:rPr>
-        <w:t xml:space="preserve"> la propriété Id (</w:t>
-      </w:r>
-      <w:proofErr w:type="spellStart"/>
-      <w:r>
-        <w:rPr>
-          <w:rFonts w:ascii="Times New Roman" w:hAnsi="Times New Roman" w:cs="Times New Roman"/>
-          <w:color w:val="000000"/>
-          <w:sz w:val="19"/>
-          <w:szCs w:val="19"/>
-        </w:rPr>
-        <w:t>int</w:t>
-      </w:r>
-      <w:proofErr w:type="spellEnd"/>
-      <w:r>
-        <w:rPr>
-          <w:rFonts w:ascii="Times New Roman" w:hAnsi="Times New Roman" w:cs="Times New Roman"/>
-          <w:color w:val="000000"/>
-          <w:sz w:val="19"/>
-          <w:szCs w:val="19"/>
-        </w:rPr>
-        <w:t>)</w:t>
+        <w:t>Ajoutez la propriété Id (int)</w:t>
       </w:r>
     </w:p>
     <w:p>
@@ -3613,27 +2947,7 @@
           <w:sz w:val="19"/>
           <w:szCs w:val="19"/>
         </w:rPr>
-        <w:t>Ajoutez les références requises (</w:t>
-      </w:r>
-      <w:proofErr w:type="spellStart"/>
-      <w:r>
-        <w:rPr>
-          <w:rFonts w:ascii="Times New Roman" w:hAnsi="Times New Roman" w:cs="Times New Roman"/>
-          <w:color w:val="000000"/>
-          <w:sz w:val="19"/>
-          <w:szCs w:val="19"/>
-        </w:rPr>
-        <w:t>intellisence</w:t>
-      </w:r>
-      <w:proofErr w:type="spellEnd"/>
-      <w:r>
-        <w:rPr>
-          <w:rFonts w:ascii="Times New Roman" w:hAnsi="Times New Roman" w:cs="Times New Roman"/>
-          <w:color w:val="000000"/>
-          <w:sz w:val="19"/>
-          <w:szCs w:val="19"/>
-        </w:rPr>
-        <w:t>)</w:t>
+        <w:t>Ajoutez les références requises (intellisence)</w:t>
       </w:r>
     </w:p>
     <w:p>
@@ -3677,7 +2991,6 @@
         </w:rPr>
         <w:t>Ouvrez Data/</w:t>
       </w:r>
-      <w:proofErr w:type="spellStart"/>
       <w:r>
         <w:rPr>
           <w:rFonts w:ascii="Times New Roman" w:hAnsi="Times New Roman" w:cs="Times New Roman"/>
@@ -3689,7 +3002,6 @@
         </w:rPr>
         <w:t>ZombiePartyDbContext</w:t>
       </w:r>
-      <w:proofErr w:type="spellEnd"/>
       <w:r>
         <w:rPr>
           <w:rFonts w:ascii="Times New Roman" w:hAnsi="Times New Roman" w:cs="Times New Roman"/>
@@ -3724,7 +3036,6 @@
       <w:r>
         <w:t xml:space="preserve">les </w:t>
       </w:r>
-      <w:proofErr w:type="spellStart"/>
       <w:r>
         <w:rPr>
           <w:b/>
@@ -3732,7 +3043,6 @@
         </w:rPr>
         <w:t>DbSets</w:t>
       </w:r>
-      <w:proofErr w:type="spellEnd"/>
       <w:r>
         <w:t xml:space="preserve">, </w:t>
       </w:r>
@@ -3781,7 +3091,6 @@
         </w:rPr>
         <w:t xml:space="preserve">    </w:t>
       </w:r>
-      <w:proofErr w:type="gramStart"/>
       <w:r>
         <w:rPr>
           <w:rFonts w:ascii="Consolas" w:hAnsi="Consolas" w:cs="Consolas"/>
@@ -3791,35 +3100,14 @@
         </w:rPr>
         <w:t>public</w:t>
       </w:r>
-      <w:proofErr w:type="gramEnd"/>
-      <w:r>
-        <w:rPr>
-          <w:rFonts w:ascii="Consolas" w:hAnsi="Consolas" w:cs="Consolas"/>
-          <w:color w:val="000000"/>
-          <w:sz w:val="19"/>
-          <w:szCs w:val="19"/>
-        </w:rPr>
-        <w:t xml:space="preserve"> </w:t>
-      </w:r>
-      <w:proofErr w:type="spellStart"/>
-      <w:r>
-        <w:rPr>
-          <w:rFonts w:ascii="Consolas" w:hAnsi="Consolas" w:cs="Consolas"/>
-          <w:color w:val="000000"/>
-          <w:sz w:val="19"/>
-          <w:szCs w:val="19"/>
-        </w:rPr>
-        <w:t>DbSet</w:t>
-      </w:r>
-      <w:proofErr w:type="spellEnd"/>
-      <w:r>
-        <w:rPr>
-          <w:rFonts w:ascii="Consolas" w:hAnsi="Consolas" w:cs="Consolas"/>
-          <w:color w:val="000000"/>
-          <w:sz w:val="19"/>
-          <w:szCs w:val="19"/>
-        </w:rPr>
-        <w:t>&lt;</w:t>
+      <w:r>
+        <w:rPr>
+          <w:rFonts w:ascii="Consolas" w:hAnsi="Consolas" w:cs="Consolas"/>
+          <w:color w:val="000000"/>
+          <w:sz w:val="19"/>
+          <w:szCs w:val="19"/>
+        </w:rPr>
+        <w:t xml:space="preserve"> DbSet&lt;</w:t>
       </w:r>
       <w:r>
         <w:rPr>
@@ -3859,7 +3147,6 @@
         </w:rPr>
         <w:t xml:space="preserve"> { </w:t>
       </w:r>
-      <w:proofErr w:type="spellStart"/>
       <w:r>
         <w:rPr>
           <w:rFonts w:ascii="Consolas" w:hAnsi="Consolas" w:cs="Consolas"/>
@@ -3869,7 +3156,6 @@
         </w:rPr>
         <w:t>get</w:t>
       </w:r>
-      <w:proofErr w:type="spellEnd"/>
       <w:r>
         <w:rPr>
           <w:rFonts w:ascii="Consolas" w:hAnsi="Consolas" w:cs="Consolas"/>
@@ -3914,13 +3200,7 @@
       </w:pPr>
       <w:r>
         <w:lastRenderedPageBreak/>
-        <w:t xml:space="preserve">Migration et update </w:t>
-      </w:r>
-      <w:r>
-        <w:t xml:space="preserve">de la </w:t>
-      </w:r>
-      <w:r>
-        <w:t>DB</w:t>
+        <w:t>Migration et update de la DB</w:t>
       </w:r>
     </w:p>
     <w:p>
@@ -3974,7 +3254,6 @@
       <w:r>
         <w:t xml:space="preserve"> appelée </w:t>
       </w:r>
-      <w:proofErr w:type="spellStart"/>
       <w:r>
         <w:rPr>
           <w:b/>
@@ -3982,7 +3261,6 @@
         </w:rPr>
         <w:t>CreationInitiale</w:t>
       </w:r>
-      <w:proofErr w:type="spellEnd"/>
       <w:r>
         <w:t xml:space="preserve"> qui va créer la BD avec </w:t>
       </w:r>
@@ -4023,16 +3301,8 @@
         <w:rPr>
           <w:rStyle w:val="CodeHTML"/>
         </w:rPr>
-        <w:t xml:space="preserve"> </w:t>
-      </w:r>
-      <w:proofErr w:type="spellStart"/>
-      <w:r>
-        <w:rPr>
-          <w:rStyle w:val="CodeHTML"/>
-        </w:rPr>
-        <w:t>CreationInitiale</w:t>
-      </w:r>
-      <w:proofErr w:type="spellEnd"/>
+        <w:t xml:space="preserve"> CreationInitiale</w:t>
+      </w:r>
     </w:p>
     <w:p/>
     <w:p>
@@ -4101,10 +3371,7 @@
         <w:spacing w:before="0" w:after="160" w:line="259" w:lineRule="auto"/>
       </w:pPr>
       <w:r>
-        <w:t>Ouvrez Management Studio afin de vérifier si votre DB a bien été créée</w:t>
-      </w:r>
-      <w:r>
-        <w:t>.</w:t>
+        <w:t>Ouvrez Management Studio afin de vérifier si votre DB a bien été créée.</w:t>
       </w:r>
     </w:p>
     <w:p>
@@ -4207,7 +3474,6 @@
       <w:r>
         <w:t xml:space="preserve">Ajoutez une propriété </w:t>
       </w:r>
-      <w:proofErr w:type="spellStart"/>
       <w:r>
         <w:rPr>
           <w:rFonts w:ascii="Consolas" w:hAnsi="Consolas" w:cs="Consolas"/>
@@ -4217,7 +3483,6 @@
         </w:rPr>
         <w:t>ShortDesc</w:t>
       </w:r>
-      <w:proofErr w:type="spellEnd"/>
       <w:r>
         <w:rPr>
           <w:rFonts w:ascii="Consolas" w:hAnsi="Consolas" w:cs="Consolas"/>
@@ -4245,7 +3510,6 @@
         </w:rPr>
         <w:t xml:space="preserve">Créez une migration </w:t>
       </w:r>
-      <w:proofErr w:type="spellStart"/>
       <w:r>
         <w:rPr>
           <w:rFonts w:ascii="Consolas" w:hAnsi="Consolas" w:cs="Consolas"/>
@@ -4255,7 +3519,6 @@
         </w:rPr>
         <w:t>AddZombieTypeShortDesc</w:t>
       </w:r>
-      <w:proofErr w:type="spellEnd"/>
     </w:p>
     <w:p>
       <w:pPr>
@@ -4266,7 +3529,10 @@
         </w:numPr>
       </w:pPr>
       <w:r>
-        <w:t xml:space="preserve">Ajoutez une validation de range de 1 à 10, message: </w:t>
+        <w:t>Sur la propriete Point, a</w:t>
+      </w:r>
+      <w:r>
+        <w:t xml:space="preserve">joutez une validation de range de 1 à 10, message: </w:t>
       </w:r>
       <w:r>
         <w:rPr>
@@ -4275,27 +3541,7 @@
           <w:sz w:val="19"/>
           <w:szCs w:val="19"/>
         </w:rPr>
-        <w:t xml:space="preserve">The point must </w:t>
-      </w:r>
-      <w:proofErr w:type="spellStart"/>
-      <w:r>
-        <w:rPr>
-          <w:rFonts w:ascii="Consolas" w:hAnsi="Consolas" w:cs="Consolas"/>
-          <w:color w:val="A31515"/>
-          <w:sz w:val="19"/>
-          <w:szCs w:val="19"/>
-        </w:rPr>
-        <w:t>be</w:t>
-      </w:r>
-      <w:proofErr w:type="spellEnd"/>
-      <w:r>
-        <w:rPr>
-          <w:rFonts w:ascii="Consolas" w:hAnsi="Consolas" w:cs="Consolas"/>
-          <w:color w:val="A31515"/>
-          <w:sz w:val="19"/>
-          <w:szCs w:val="19"/>
-        </w:rPr>
-        <w:t xml:space="preserve"> 1 to 10.</w:t>
+        <w:t>The point must be 1 to 10.</w:t>
       </w:r>
     </w:p>
     <w:p>
@@ -4365,220 +3611,150 @@
           <w:b/>
           <w:bCs/>
         </w:rPr>
-        <w:t xml:space="preserve">Classe </w:t>
-      </w:r>
-      <w:proofErr w:type="spellStart"/>
+        <w:t>Classe Zombie</w:t>
+      </w:r>
       <w:r>
         <w:rPr>
           <w:b/>
           <w:bCs/>
         </w:rPr>
-        <w:t>Zombie</w:t>
-      </w:r>
-      <w:r>
+        <w:t>Type</w:t>
+      </w:r>
+    </w:p>
+    <w:p>
+      <w:pPr>
+        <w:pStyle w:val="Paragraphedeliste"/>
+        <w:numPr>
+          <w:ilvl w:val="0"/>
+          <w:numId w:val="14"/>
+        </w:numPr>
+      </w:pPr>
+      <w:r>
+        <w:t xml:space="preserve">Ajoutez une propriété </w:t>
+      </w:r>
+      <w:r>
+        <w:rPr>
+          <w:rFonts w:ascii="Consolas" w:hAnsi="Consolas" w:cs="Consolas"/>
+          <w:color w:val="000000"/>
+          <w:sz w:val="19"/>
+          <w:szCs w:val="19"/>
+        </w:rPr>
+        <w:t>Point (int)</w:t>
+      </w:r>
+      <w:r>
+        <w:rPr>
+          <w:rFonts w:ascii="Consolas" w:hAnsi="Consolas" w:cs="Consolas"/>
+          <w:color w:val="000000"/>
+          <w:sz w:val="19"/>
+          <w:szCs w:val="19"/>
+        </w:rPr>
+        <w:t xml:space="preserve"> avec une validation de plage de 2 à 5 </w:t>
+      </w:r>
+      <w:r>
+        <w:rPr>
+          <w:rFonts w:ascii="Consolas" w:hAnsi="Consolas" w:cs="Consolas"/>
+          <w:color w:val="000000"/>
+          <w:sz w:val="19"/>
+          <w:szCs w:val="19"/>
+        </w:rPr>
+        <w:t>(pas de message pour le moment)</w:t>
+      </w:r>
+    </w:p>
+    <w:p>
+      <w:pPr>
+        <w:pStyle w:val="Paragraphedeliste"/>
+        <w:numPr>
+          <w:ilvl w:val="0"/>
+          <w:numId w:val="14"/>
+        </w:numPr>
+      </w:pPr>
+      <w:r>
+        <w:rPr>
+          <w:rFonts w:ascii="Consolas" w:hAnsi="Consolas" w:cs="Consolas"/>
+          <w:color w:val="000000"/>
+          <w:sz w:val="19"/>
+          <w:szCs w:val="19"/>
+        </w:rPr>
+        <w:t>Créez une migration AddZombiePoint</w:t>
+      </w:r>
+    </w:p>
+    <w:p>
+      <w:pPr>
+        <w:pStyle w:val="Paragraphedeliste"/>
+        <w:numPr>
+          <w:ilvl w:val="0"/>
+          <w:numId w:val="14"/>
+        </w:numPr>
+      </w:pPr>
+      <w:r>
+        <w:rPr>
+          <w:rFonts w:ascii="Consolas" w:hAnsi="Consolas" w:cs="Consolas"/>
+          <w:color w:val="000000"/>
+          <w:sz w:val="19"/>
+          <w:szCs w:val="19"/>
+        </w:rPr>
+        <w:t>Vérifiez le script généré</w:t>
+      </w:r>
+    </w:p>
+    <w:p>
+      <w:pPr>
+        <w:pStyle w:val="Paragraphedeliste"/>
+        <w:numPr>
+          <w:ilvl w:val="0"/>
+          <w:numId w:val="14"/>
+        </w:numPr>
+      </w:pPr>
+      <w:r>
+        <w:rPr>
+          <w:rFonts w:ascii="Consolas" w:hAnsi="Consolas" w:cs="Consolas"/>
+          <w:color w:val="000000"/>
+          <w:sz w:val="19"/>
+          <w:szCs w:val="19"/>
+        </w:rPr>
+        <w:lastRenderedPageBreak/>
+        <w:t>Mettez à jour la BD</w:t>
+      </w:r>
+    </w:p>
+    <w:p>
+      <w:pPr>
+        <w:pStyle w:val="Paragraphedeliste"/>
+        <w:numPr>
+          <w:ilvl w:val="0"/>
+          <w:numId w:val="14"/>
+        </w:numPr>
+      </w:pPr>
+      <w:r>
+        <w:rPr>
+          <w:rFonts w:ascii="Consolas" w:hAnsi="Consolas" w:cs="Consolas"/>
+          <w:color w:val="000000"/>
+          <w:sz w:val="19"/>
+          <w:szCs w:val="19"/>
+        </w:rPr>
+        <w:t>Vérifiez que le champ a été ajouté</w:t>
+      </w:r>
+    </w:p>
+    <w:p/>
+    <w:p>
+      <w:pPr>
+        <w:pStyle w:val="Titre2"/>
+      </w:pPr>
+      <w:r>
+        <w:t>Ajout des liaisons entre les classes</w:t>
+      </w:r>
+    </w:p>
+    <w:p>
+      <w:pPr>
         <w:rPr>
           <w:b/>
           <w:bCs/>
         </w:rPr>
-        <w:t>Type</w:t>
-      </w:r>
-      <w:proofErr w:type="spellEnd"/>
-    </w:p>
-    <w:p>
-      <w:pPr>
-        <w:pStyle w:val="Paragraphedeliste"/>
-        <w:numPr>
-          <w:ilvl w:val="0"/>
-          <w:numId w:val="14"/>
-        </w:numPr>
-      </w:pPr>
-      <w:r>
-        <w:t xml:space="preserve">Ajoutez une propriété </w:t>
-      </w:r>
-      <w:r>
-        <w:rPr>
-          <w:rFonts w:ascii="Consolas" w:hAnsi="Consolas" w:cs="Consolas"/>
-          <w:color w:val="000000"/>
-          <w:sz w:val="19"/>
-          <w:szCs w:val="19"/>
-        </w:rPr>
-        <w:t>Point</w:t>
-      </w:r>
-      <w:r>
-        <w:rPr>
-          <w:rFonts w:ascii="Consolas" w:hAnsi="Consolas" w:cs="Consolas"/>
-          <w:color w:val="000000"/>
-          <w:sz w:val="19"/>
-          <w:szCs w:val="19"/>
-        </w:rPr>
-        <w:t xml:space="preserve"> (</w:t>
-      </w:r>
-      <w:proofErr w:type="spellStart"/>
-      <w:r>
-        <w:rPr>
-          <w:rFonts w:ascii="Consolas" w:hAnsi="Consolas" w:cs="Consolas"/>
-          <w:color w:val="000000"/>
-          <w:sz w:val="19"/>
-          <w:szCs w:val="19"/>
-        </w:rPr>
-        <w:t>int</w:t>
-      </w:r>
-      <w:proofErr w:type="spellEnd"/>
-      <w:r>
-        <w:rPr>
-          <w:rFonts w:ascii="Consolas" w:hAnsi="Consolas" w:cs="Consolas"/>
-          <w:color w:val="000000"/>
-          <w:sz w:val="19"/>
-          <w:szCs w:val="19"/>
-        </w:rPr>
-        <w:t>)</w:t>
-      </w:r>
-      <w:r>
-        <w:rPr>
-          <w:rFonts w:ascii="Consolas" w:hAnsi="Consolas" w:cs="Consolas"/>
-          <w:color w:val="000000"/>
-          <w:sz w:val="19"/>
-          <w:szCs w:val="19"/>
-        </w:rPr>
-        <w:t xml:space="preserve"> avec une validation de plage de 2 à 5 </w:t>
-      </w:r>
-      <w:r>
-        <w:rPr>
-          <w:rFonts w:ascii="Consolas" w:hAnsi="Consolas" w:cs="Consolas"/>
-          <w:color w:val="000000"/>
-          <w:sz w:val="19"/>
-          <w:szCs w:val="19"/>
-        </w:rPr>
-        <w:t>(pas de message pour le moment)</w:t>
-      </w:r>
-    </w:p>
-    <w:p>
-      <w:pPr>
-        <w:pStyle w:val="Paragraphedeliste"/>
-        <w:numPr>
-          <w:ilvl w:val="0"/>
-          <w:numId w:val="14"/>
-        </w:numPr>
-      </w:pPr>
-      <w:r>
-        <w:rPr>
-          <w:rFonts w:ascii="Consolas" w:hAnsi="Consolas" w:cs="Consolas"/>
-          <w:color w:val="000000"/>
-          <w:sz w:val="19"/>
-          <w:szCs w:val="19"/>
-        </w:rPr>
-        <w:t xml:space="preserve">Créez une migration </w:t>
-      </w:r>
-      <w:proofErr w:type="spellStart"/>
-      <w:r>
-        <w:rPr>
-          <w:rFonts w:ascii="Consolas" w:hAnsi="Consolas" w:cs="Consolas"/>
-          <w:color w:val="000000"/>
-          <w:sz w:val="19"/>
-          <w:szCs w:val="19"/>
-        </w:rPr>
-        <w:t>AddZombie</w:t>
-      </w:r>
-      <w:r>
-        <w:rPr>
-          <w:rFonts w:ascii="Consolas" w:hAnsi="Consolas" w:cs="Consolas"/>
-          <w:color w:val="000000"/>
-          <w:sz w:val="19"/>
-          <w:szCs w:val="19"/>
-        </w:rPr>
-        <w:t>Point</w:t>
-      </w:r>
-      <w:proofErr w:type="spellEnd"/>
-    </w:p>
-    <w:p>
-      <w:pPr>
-        <w:pStyle w:val="Paragraphedeliste"/>
-        <w:numPr>
-          <w:ilvl w:val="0"/>
-          <w:numId w:val="14"/>
-        </w:numPr>
-      </w:pPr>
-      <w:r>
-        <w:rPr>
-          <w:rFonts w:ascii="Consolas" w:hAnsi="Consolas" w:cs="Consolas"/>
-          <w:color w:val="000000"/>
-          <w:sz w:val="19"/>
-          <w:szCs w:val="19"/>
-        </w:rPr>
-        <w:t>Vérifiez le script généré</w:t>
-      </w:r>
-    </w:p>
-    <w:p>
-      <w:pPr>
-        <w:pStyle w:val="Paragraphedeliste"/>
-        <w:numPr>
-          <w:ilvl w:val="0"/>
-          <w:numId w:val="14"/>
-        </w:numPr>
-      </w:pPr>
-      <w:r>
-        <w:rPr>
-          <w:rFonts w:ascii="Consolas" w:hAnsi="Consolas" w:cs="Consolas"/>
-          <w:color w:val="000000"/>
-          <w:sz w:val="19"/>
-          <w:szCs w:val="19"/>
-        </w:rPr>
-        <w:lastRenderedPageBreak/>
-        <w:t>Mettez à jour la BD</w:t>
-      </w:r>
-    </w:p>
-    <w:p>
-      <w:pPr>
-        <w:pStyle w:val="Paragraphedeliste"/>
-        <w:numPr>
-          <w:ilvl w:val="0"/>
-          <w:numId w:val="14"/>
-        </w:numPr>
-      </w:pPr>
-      <w:r>
-        <w:rPr>
-          <w:rFonts w:ascii="Consolas" w:hAnsi="Consolas" w:cs="Consolas"/>
-          <w:color w:val="000000"/>
-          <w:sz w:val="19"/>
-          <w:szCs w:val="19"/>
-        </w:rPr>
-        <w:t>Vérifiez que le champ a été ajouté</w:t>
-      </w:r>
-    </w:p>
-    <w:p/>
-    <w:p>
-      <w:pPr>
-        <w:pStyle w:val="Titre2"/>
-      </w:pPr>
-      <w:r>
-        <w:t>Ajout des liaisons entre les classes</w:t>
-      </w:r>
-    </w:p>
-    <w:p>
-      <w:pPr>
+      </w:pPr>
+      <w:r>
         <w:rPr>
           <w:b/>
           <w:bCs/>
-          <w:lang w:val="en-US"/>
-        </w:rPr>
-      </w:pPr>
-      <w:proofErr w:type="spellStart"/>
-      <w:r>
-        <w:rPr>
-          <w:b/>
-          <w:bCs/>
-          <w:lang w:val="en-US"/>
-        </w:rPr>
-        <w:t>Classe</w:t>
-      </w:r>
-      <w:proofErr w:type="spellEnd"/>
-      <w:r>
-        <w:rPr>
-          <w:b/>
-          <w:bCs/>
-          <w:lang w:val="en-US"/>
-        </w:rPr>
-        <w:t xml:space="preserve"> Zombie</w:t>
+        </w:rPr>
+        <w:t>Classe Zombie</w:t>
       </w:r>
     </w:p>
     <w:p>
@@ -4599,40 +3775,16 @@
           <w:color w:val="000000"/>
           <w:sz w:val="19"/>
           <w:szCs w:val="19"/>
-          <w:lang w:val="en-US"/>
-        </w:rPr>
-      </w:pPr>
-      <w:r>
-        <w:rPr>
-          <w:rFonts w:ascii="Consolas" w:hAnsi="Consolas" w:cs="Consolas"/>
-          <w:color w:val="000000"/>
-          <w:sz w:val="19"/>
-          <w:szCs w:val="19"/>
-          <w:lang w:val="en-US"/>
-        </w:rPr>
-        <w:t>[</w:t>
-      </w:r>
-      <w:proofErr w:type="gramStart"/>
-      <w:r>
-        <w:rPr>
-          <w:rFonts w:ascii="Consolas" w:hAnsi="Consolas" w:cs="Consolas"/>
-          <w:color w:val="000000"/>
-          <w:sz w:val="19"/>
-          <w:szCs w:val="19"/>
-          <w:lang w:val="en-US"/>
-        </w:rPr>
-        <w:t>Display(</w:t>
-      </w:r>
-      <w:proofErr w:type="gramEnd"/>
-      <w:r>
-        <w:rPr>
-          <w:rFonts w:ascii="Consolas" w:hAnsi="Consolas" w:cs="Consolas"/>
-          <w:color w:val="000000"/>
-          <w:sz w:val="19"/>
-          <w:szCs w:val="19"/>
-          <w:lang w:val="en-US"/>
-        </w:rPr>
-        <w:t>Name=</w:t>
+        </w:rPr>
+      </w:pPr>
+      <w:r>
+        <w:rPr>
+          <w:rFonts w:ascii="Consolas" w:hAnsi="Consolas" w:cs="Consolas"/>
+          <w:color w:val="000000"/>
+          <w:sz w:val="19"/>
+          <w:szCs w:val="19"/>
+        </w:rPr>
+        <w:t>[Display(Name=</w:t>
       </w:r>
       <w:r>
         <w:rPr>
@@ -4640,7 +3792,6 @@
           <w:color w:val="A31515"/>
           <w:sz w:val="19"/>
           <w:szCs w:val="19"/>
-          <w:lang w:val="en-US"/>
         </w:rPr>
         <w:t>"</w:t>
       </w:r>
@@ -4650,7 +3801,6 @@
           <w:color w:val="A31515"/>
           <w:sz w:val="19"/>
           <w:szCs w:val="19"/>
-          <w:lang w:val="en-US"/>
         </w:rPr>
         <w:t>Zombie Type</w:t>
       </w:r>
@@ -4660,7 +3810,6 @@
           <w:color w:val="A31515"/>
           <w:sz w:val="19"/>
           <w:szCs w:val="19"/>
-          <w:lang w:val="en-US"/>
         </w:rPr>
         <w:t>"</w:t>
       </w:r>
@@ -4670,7 +3819,6 @@
           <w:color w:val="000000"/>
           <w:sz w:val="19"/>
           <w:szCs w:val="19"/>
-          <w:lang w:val="en-US"/>
         </w:rPr>
         <w:t>)]</w:t>
       </w:r>
@@ -4693,16 +3841,14 @@
           <w:color w:val="000000"/>
           <w:sz w:val="19"/>
           <w:szCs w:val="19"/>
-          <w:lang w:val="en-US"/>
-        </w:rPr>
-      </w:pPr>
-      <w:r>
-        <w:rPr>
-          <w:rFonts w:ascii="Consolas" w:hAnsi="Consolas" w:cs="Consolas"/>
-          <w:color w:val="000000"/>
-          <w:sz w:val="19"/>
-          <w:szCs w:val="19"/>
-          <w:lang w:val="en-US"/>
+        </w:rPr>
+      </w:pPr>
+      <w:r>
+        <w:rPr>
+          <w:rFonts w:ascii="Consolas" w:hAnsi="Consolas" w:cs="Consolas"/>
+          <w:color w:val="000000"/>
+          <w:sz w:val="19"/>
+          <w:szCs w:val="19"/>
         </w:rPr>
         <w:t xml:space="preserve">    </w:t>
       </w:r>
@@ -4712,53 +3858,8 @@
           <w:color w:val="008000"/>
           <w:sz w:val="19"/>
           <w:szCs w:val="19"/>
-          <w:lang w:val="en-US"/>
-        </w:rPr>
-        <w:t xml:space="preserve">// FACULTATIF on </w:t>
-      </w:r>
-      <w:proofErr w:type="spellStart"/>
-      <w:r>
-        <w:rPr>
-          <w:rFonts w:ascii="Consolas" w:hAnsi="Consolas" w:cs="Consolas"/>
-          <w:color w:val="008000"/>
-          <w:sz w:val="19"/>
-          <w:szCs w:val="19"/>
-          <w:lang w:val="en-US"/>
-        </w:rPr>
-        <w:t>peut</w:t>
-      </w:r>
-      <w:proofErr w:type="spellEnd"/>
-      <w:r>
-        <w:rPr>
-          <w:rFonts w:ascii="Consolas" w:hAnsi="Consolas" w:cs="Consolas"/>
-          <w:color w:val="008000"/>
-          <w:sz w:val="19"/>
-          <w:szCs w:val="19"/>
-          <w:lang w:val="en-US"/>
-        </w:rPr>
-        <w:t xml:space="preserve"> </w:t>
-      </w:r>
-      <w:proofErr w:type="spellStart"/>
-      <w:r>
-        <w:rPr>
-          <w:rFonts w:ascii="Consolas" w:hAnsi="Consolas" w:cs="Consolas"/>
-          <w:color w:val="008000"/>
-          <w:sz w:val="19"/>
-          <w:szCs w:val="19"/>
-          <w:lang w:val="en-US"/>
-        </w:rPr>
-        <w:t>formellement</w:t>
-      </w:r>
-      <w:proofErr w:type="spellEnd"/>
-      <w:r>
-        <w:rPr>
-          <w:rFonts w:ascii="Consolas" w:hAnsi="Consolas" w:cs="Consolas"/>
-          <w:color w:val="008000"/>
-          <w:sz w:val="19"/>
-          <w:szCs w:val="19"/>
-          <w:lang w:val="en-US"/>
-        </w:rPr>
-        <w:t xml:space="preserve"> identifier le champ lien</w:t>
+        </w:rPr>
+        <w:t>// FACULTATIF on peut formellement identifier le champ lien</w:t>
       </w:r>
     </w:p>
     <w:p>
@@ -4788,9 +3889,28 @@
           <w:color w:val="000000"/>
           <w:sz w:val="19"/>
           <w:szCs w:val="19"/>
+        </w:rPr>
+        <w:t xml:space="preserve">    </w:t>
+      </w:r>
+      <w:r>
+        <w:rPr>
+          <w:rFonts w:ascii="Consolas" w:hAnsi="Consolas" w:cs="Consolas"/>
+          <w:color w:val="0000FF"/>
+          <w:sz w:val="19"/>
+          <w:szCs w:val="19"/>
           <w:lang w:val="en-US"/>
         </w:rPr>
-        <w:t xml:space="preserve">    </w:t>
+        <w:t>public</w:t>
+      </w:r>
+      <w:r>
+        <w:rPr>
+          <w:rFonts w:ascii="Consolas" w:hAnsi="Consolas" w:cs="Consolas"/>
+          <w:color w:val="000000"/>
+          <w:sz w:val="19"/>
+          <w:szCs w:val="19"/>
+          <w:lang w:val="en-US"/>
+        </w:rPr>
+        <w:t xml:space="preserve"> </w:t>
       </w:r>
       <w:r>
         <w:rPr>
@@ -4800,7 +3920,7 @@
           <w:szCs w:val="19"/>
           <w:lang w:val="en-US"/>
         </w:rPr>
-        <w:t>public</w:t>
+        <w:t>int</w:t>
       </w:r>
       <w:r>
         <w:rPr>
@@ -4815,77 +3935,33 @@
       <w:r>
         <w:rPr>
           <w:rFonts w:ascii="Consolas" w:hAnsi="Consolas" w:cs="Consolas"/>
+          <w:color w:val="000000"/>
+          <w:sz w:val="19"/>
+          <w:szCs w:val="19"/>
+          <w:lang w:val="en-US"/>
+        </w:rPr>
+        <w:t>ZombieType</w:t>
+      </w:r>
+      <w:r>
+        <w:rPr>
+          <w:rFonts w:ascii="Consolas" w:hAnsi="Consolas" w:cs="Consolas"/>
+          <w:color w:val="000000"/>
+          <w:sz w:val="19"/>
+          <w:szCs w:val="19"/>
+          <w:lang w:val="en-US"/>
+        </w:rPr>
+        <w:t xml:space="preserve">Id { </w:t>
+      </w:r>
+      <w:r>
+        <w:rPr>
+          <w:rFonts w:ascii="Consolas" w:hAnsi="Consolas" w:cs="Consolas"/>
           <w:color w:val="0000FF"/>
           <w:sz w:val="19"/>
           <w:szCs w:val="19"/>
           <w:lang w:val="en-US"/>
         </w:rPr>
-        <w:t>int</w:t>
-      </w:r>
-      <w:r>
-        <w:rPr>
-          <w:rFonts w:ascii="Consolas" w:hAnsi="Consolas" w:cs="Consolas"/>
-          <w:color w:val="000000"/>
-          <w:sz w:val="19"/>
-          <w:szCs w:val="19"/>
-          <w:lang w:val="en-US"/>
-        </w:rPr>
-        <w:t xml:space="preserve"> </w:t>
-      </w:r>
-      <w:proofErr w:type="spellStart"/>
-      <w:r>
-        <w:rPr>
-          <w:rFonts w:ascii="Consolas" w:hAnsi="Consolas" w:cs="Consolas"/>
-          <w:color w:val="000000"/>
-          <w:sz w:val="19"/>
-          <w:szCs w:val="19"/>
-          <w:lang w:val="en-US"/>
-        </w:rPr>
-        <w:t>ZombieType</w:t>
-      </w:r>
-      <w:r>
-        <w:rPr>
-          <w:rFonts w:ascii="Consolas" w:hAnsi="Consolas" w:cs="Consolas"/>
-          <w:color w:val="000000"/>
-          <w:sz w:val="19"/>
-          <w:szCs w:val="19"/>
-          <w:lang w:val="en-US"/>
-        </w:rPr>
-        <w:t>Id</w:t>
-      </w:r>
-      <w:proofErr w:type="spellEnd"/>
-      <w:r>
-        <w:rPr>
-          <w:rFonts w:ascii="Consolas" w:hAnsi="Consolas" w:cs="Consolas"/>
-          <w:color w:val="000000"/>
-          <w:sz w:val="19"/>
-          <w:szCs w:val="19"/>
-          <w:lang w:val="en-US"/>
-        </w:rPr>
-        <w:t xml:space="preserve"> </w:t>
-      </w:r>
-      <w:proofErr w:type="gramStart"/>
-      <w:r>
-        <w:rPr>
-          <w:rFonts w:ascii="Consolas" w:hAnsi="Consolas" w:cs="Consolas"/>
-          <w:color w:val="000000"/>
-          <w:sz w:val="19"/>
-          <w:szCs w:val="19"/>
-          <w:lang w:val="en-US"/>
-        </w:rPr>
-        <w:t xml:space="preserve">{ </w:t>
-      </w:r>
-      <w:r>
-        <w:rPr>
-          <w:rFonts w:ascii="Consolas" w:hAnsi="Consolas" w:cs="Consolas"/>
-          <w:color w:val="0000FF"/>
-          <w:sz w:val="19"/>
-          <w:szCs w:val="19"/>
-          <w:lang w:val="en-US"/>
-        </w:rPr>
         <w:t>get</w:t>
       </w:r>
-      <w:proofErr w:type="gramEnd"/>
       <w:r>
         <w:rPr>
           <w:rFonts w:ascii="Consolas" w:hAnsi="Consolas" w:cs="Consolas"/>
@@ -4943,28 +4019,18 @@
           <w:color w:val="000000"/>
           <w:sz w:val="19"/>
           <w:szCs w:val="19"/>
-        </w:rPr>
-        <w:t xml:space="preserve">    [</w:t>
-      </w:r>
-      <w:proofErr w:type="spellStart"/>
-      <w:r>
-        <w:rPr>
-          <w:rFonts w:ascii="Consolas" w:hAnsi="Consolas" w:cs="Consolas"/>
-          <w:color w:val="000000"/>
-          <w:sz w:val="19"/>
-          <w:szCs w:val="19"/>
-        </w:rPr>
-        <w:t>ForeignKey</w:t>
-      </w:r>
-      <w:proofErr w:type="spellEnd"/>
-      <w:r>
-        <w:rPr>
-          <w:rFonts w:ascii="Consolas" w:hAnsi="Consolas" w:cs="Consolas"/>
-          <w:color w:val="000000"/>
-          <w:sz w:val="19"/>
-          <w:szCs w:val="19"/>
-        </w:rPr>
-        <w:t>(</w:t>
+          <w:lang w:val="en-CA"/>
+        </w:rPr>
+        <w:t xml:space="preserve">    </w:t>
+      </w:r>
+      <w:r>
+        <w:rPr>
+          <w:rFonts w:ascii="Consolas" w:hAnsi="Consolas" w:cs="Consolas"/>
+          <w:color w:val="000000"/>
+          <w:sz w:val="19"/>
+          <w:szCs w:val="19"/>
+        </w:rPr>
+        <w:t>[ForeignKey(</w:t>
       </w:r>
       <w:r>
         <w:rPr>
@@ -4975,7 +4041,6 @@
         </w:rPr>
         <w:t>"</w:t>
       </w:r>
-      <w:proofErr w:type="spellStart"/>
       <w:r>
         <w:rPr>
           <w:rFonts w:ascii="Consolas" w:hAnsi="Consolas" w:cs="Consolas"/>
@@ -4992,17 +4057,7 @@
           <w:sz w:val="19"/>
           <w:szCs w:val="19"/>
         </w:rPr>
-        <w:t>Id</w:t>
-      </w:r>
-      <w:proofErr w:type="spellEnd"/>
-      <w:r>
-        <w:rPr>
-          <w:rFonts w:ascii="Consolas" w:hAnsi="Consolas" w:cs="Consolas"/>
-          <w:color w:val="A31515"/>
-          <w:sz w:val="19"/>
-          <w:szCs w:val="19"/>
-        </w:rPr>
-        <w:t>"</w:t>
+        <w:t>Id"</w:t>
       </w:r>
       <w:r>
         <w:rPr>
@@ -5052,7 +4107,6 @@
         </w:rPr>
         <w:t xml:space="preserve">//OBLIGATOIRE Pour la relation 1 à plusieurs avec </w:t>
       </w:r>
-      <w:proofErr w:type="spellStart"/>
       <w:r>
         <w:rPr>
           <w:rFonts w:ascii="Consolas" w:hAnsi="Consolas" w:cs="Consolas"/>
@@ -5062,7 +4116,6 @@
         </w:rPr>
         <w:t>ZombieType</w:t>
       </w:r>
-      <w:proofErr w:type="spellEnd"/>
     </w:p>
     <w:p>
       <w:pPr>
@@ -5087,9 +4140,28 @@
           <w:color w:val="0000FF"/>
           <w:sz w:val="19"/>
           <w:szCs w:val="19"/>
+        </w:rPr>
+        <w:t xml:space="preserve">    </w:t>
+      </w:r>
+      <w:r>
+        <w:rPr>
+          <w:rFonts w:ascii="Consolas" w:hAnsi="Consolas" w:cs="Consolas"/>
+          <w:color w:val="0000FF"/>
+          <w:sz w:val="19"/>
+          <w:szCs w:val="19"/>
           <w:lang w:val="en-US"/>
         </w:rPr>
-        <w:t xml:space="preserve">    </w:t>
+        <w:t>public</w:t>
+      </w:r>
+      <w:r>
+        <w:rPr>
+          <w:rFonts w:ascii="Consolas" w:hAnsi="Consolas" w:cs="Consolas"/>
+          <w:color w:val="000000"/>
+          <w:sz w:val="19"/>
+          <w:szCs w:val="19"/>
+          <w:lang w:val="en-US"/>
+        </w:rPr>
+        <w:t xml:space="preserve"> </w:t>
       </w:r>
       <w:r>
         <w:rPr>
@@ -5099,7 +4171,7 @@
           <w:szCs w:val="19"/>
           <w:lang w:val="en-US"/>
         </w:rPr>
-        <w:t>public</w:t>
+        <w:t>virtual</w:t>
       </w:r>
       <w:r>
         <w:rPr>
@@ -5109,7 +4181,7 @@
           <w:szCs w:val="19"/>
           <w:lang w:val="en-US"/>
         </w:rPr>
-        <w:t xml:space="preserve"> </w:t>
+        <w:t xml:space="preserve"> ZombieType ZombieType { </w:t>
       </w:r>
       <w:r>
         <w:rPr>
@@ -5119,84 +4191,8 @@
           <w:szCs w:val="19"/>
           <w:lang w:val="en-US"/>
         </w:rPr>
-        <w:t>virtual</w:t>
-      </w:r>
-      <w:r>
-        <w:rPr>
-          <w:rFonts w:ascii="Consolas" w:hAnsi="Consolas" w:cs="Consolas"/>
-          <w:color w:val="000000"/>
-          <w:sz w:val="19"/>
-          <w:szCs w:val="19"/>
-          <w:lang w:val="en-US"/>
-        </w:rPr>
-        <w:t xml:space="preserve"> </w:t>
-      </w:r>
-      <w:proofErr w:type="spellStart"/>
-      <w:r>
-        <w:rPr>
-          <w:rFonts w:ascii="Consolas" w:hAnsi="Consolas" w:cs="Consolas"/>
-          <w:color w:val="000000"/>
-          <w:sz w:val="19"/>
-          <w:szCs w:val="19"/>
-          <w:lang w:val="en-US"/>
-        </w:rPr>
-        <w:t>ZombieType</w:t>
-      </w:r>
-      <w:proofErr w:type="spellEnd"/>
-      <w:r>
-        <w:rPr>
-          <w:rFonts w:ascii="Consolas" w:hAnsi="Consolas" w:cs="Consolas"/>
-          <w:color w:val="000000"/>
-          <w:sz w:val="19"/>
-          <w:szCs w:val="19"/>
-          <w:lang w:val="en-US"/>
-        </w:rPr>
-        <w:t xml:space="preserve"> </w:t>
-      </w:r>
-      <w:proofErr w:type="spellStart"/>
-      <w:r>
-        <w:rPr>
-          <w:rFonts w:ascii="Consolas" w:hAnsi="Consolas" w:cs="Consolas"/>
-          <w:color w:val="000000"/>
-          <w:sz w:val="19"/>
-          <w:szCs w:val="19"/>
-          <w:lang w:val="en-US"/>
-        </w:rPr>
-        <w:t>ZombieType</w:t>
-      </w:r>
-      <w:proofErr w:type="spellEnd"/>
-      <w:r>
-        <w:rPr>
-          <w:rFonts w:ascii="Consolas" w:hAnsi="Consolas" w:cs="Consolas"/>
-          <w:color w:val="000000"/>
-          <w:sz w:val="19"/>
-          <w:szCs w:val="19"/>
-          <w:lang w:val="en-US"/>
-        </w:rPr>
-        <w:t xml:space="preserve"> </w:t>
-      </w:r>
-      <w:proofErr w:type="gramStart"/>
-      <w:r>
-        <w:rPr>
-          <w:rFonts w:ascii="Consolas" w:hAnsi="Consolas" w:cs="Consolas"/>
-          <w:color w:val="000000"/>
-          <w:sz w:val="19"/>
-          <w:szCs w:val="19"/>
-          <w:lang w:val="en-US"/>
-        </w:rPr>
-        <w:t xml:space="preserve">{ </w:t>
-      </w:r>
-      <w:r>
-        <w:rPr>
-          <w:rFonts w:ascii="Consolas" w:hAnsi="Consolas" w:cs="Consolas"/>
-          <w:color w:val="0000FF"/>
-          <w:sz w:val="19"/>
-          <w:szCs w:val="19"/>
-          <w:lang w:val="en-US"/>
-        </w:rPr>
         <w:t>get</w:t>
       </w:r>
-      <w:proofErr w:type="gramEnd"/>
       <w:r>
         <w:rPr>
           <w:rFonts w:ascii="Consolas" w:hAnsi="Consolas" w:cs="Consolas"/>
@@ -5252,7 +4248,6 @@
         </w:rPr>
         <w:t xml:space="preserve">Créez une migration </w:t>
       </w:r>
-      <w:proofErr w:type="spellStart"/>
       <w:r>
         <w:rPr>
           <w:rFonts w:ascii="Consolas" w:hAnsi="Consolas" w:cs="Consolas"/>
@@ -5278,27 +4273,8 @@
           <w:sz w:val="19"/>
           <w:szCs w:val="19"/>
         </w:rPr>
-        <w:t>FK_</w:t>
-      </w:r>
-      <w:r>
-        <w:rPr>
-          <w:rFonts w:ascii="Consolas" w:hAnsi="Consolas" w:cs="Consolas"/>
-          <w:color w:val="000000"/>
-          <w:sz w:val="19"/>
-          <w:szCs w:val="19"/>
-        </w:rPr>
-        <w:t>ZombieType</w:t>
-      </w:r>
-      <w:r>
-        <w:rPr>
-          <w:rFonts w:ascii="Consolas" w:hAnsi="Consolas" w:cs="Consolas"/>
-          <w:color w:val="000000"/>
-          <w:sz w:val="19"/>
-          <w:szCs w:val="19"/>
-        </w:rPr>
-        <w:t>_Zombie</w:t>
-      </w:r>
-      <w:proofErr w:type="spellEnd"/>
+        <w:t>FK_ZombieType_Zombie</w:t>
+      </w:r>
     </w:p>
     <w:p>
       <w:pPr>
@@ -5388,15 +4364,7 @@
         <w:spacing w:before="0" w:after="160" w:line="259" w:lineRule="auto"/>
       </w:pPr>
       <w:r>
-        <w:t xml:space="preserve">Dans </w:t>
-      </w:r>
-      <w:proofErr w:type="spellStart"/>
-      <w:r>
-        <w:t>Gitkraken</w:t>
-      </w:r>
-      <w:proofErr w:type="spellEnd"/>
-      <w:r>
-        <w:t>, assurez-vous d'être dans le bon dossier/repo et sur la bonne branche</w:t>
+        <w:t>Dans Gitkraken, assurez-vous d'être dans le bon dossier/repo et sur la bonne branche</w:t>
       </w:r>
     </w:p>
     <w:p>
@@ -5411,21 +4379,35 @@
       <w:r>
         <w:t xml:space="preserve">Cliquez sur </w:t>
       </w:r>
-      <w:proofErr w:type="spellStart"/>
       <w:r>
         <w:rPr>
           <w:b/>
           <w:bCs/>
         </w:rPr>
-        <w:t>View</w:t>
-      </w:r>
-      <w:proofErr w:type="spellEnd"/>
+        <w:t>View changes</w:t>
+      </w:r>
+    </w:p>
+    <w:p>
+      <w:pPr>
+        <w:pStyle w:val="Paragraphedeliste"/>
+        <w:numPr>
+          <w:ilvl w:val="0"/>
+          <w:numId w:val="10"/>
+        </w:numPr>
+        <w:spacing w:before="0" w:after="160" w:line="259" w:lineRule="auto"/>
+      </w:pPr>
+      <w:r>
+        <w:t>Validez les modification: c</w:t>
+      </w:r>
+      <w:r>
+        <w:t xml:space="preserve">liquez sur </w:t>
+      </w:r>
       <w:r>
         <w:rPr>
           <w:b/>
           <w:bCs/>
         </w:rPr>
-        <w:t xml:space="preserve"> changes</w:t>
+        <w:t>Stage all changes</w:t>
       </w:r>
     </w:p>
     <w:p>
@@ -5438,25 +4420,56 @@
         <w:spacing w:before="0" w:after="160" w:line="259" w:lineRule="auto"/>
       </w:pPr>
       <w:r>
-        <w:t xml:space="preserve">Validez </w:t>
-      </w:r>
-      <w:proofErr w:type="gramStart"/>
-      <w:r>
-        <w:t>les modification</w:t>
-      </w:r>
-      <w:proofErr w:type="gramEnd"/>
-      <w:r>
-        <w:t>: c</w:t>
-      </w:r>
-      <w:r>
-        <w:t xml:space="preserve">liquez sur </w:t>
-      </w:r>
+        <w:t>Commentez en respectant les standards proposés (vous serez noté là-dessus):</w:t>
+      </w:r>
+    </w:p>
+    <w:p>
+      <w:pPr>
+        <w:pStyle w:val="Paragraphedeliste"/>
+        <w:numPr>
+          <w:ilvl w:val="1"/>
+          <w:numId w:val="10"/>
+        </w:numPr>
+        <w:spacing w:before="0" w:after="160" w:line="259" w:lineRule="auto"/>
+      </w:pPr>
       <w:r>
         <w:rPr>
           <w:b/>
           <w:bCs/>
         </w:rPr>
-        <w:t>Stage all changes</w:t>
+        <w:t>Summary</w:t>
+      </w:r>
+      <w:r>
+        <w:t>: REFACTOR Zombie et Zombie</w:t>
+      </w:r>
+      <w:r>
+        <w:t>Type</w:t>
+      </w:r>
+    </w:p>
+    <w:p>
+      <w:pPr>
+        <w:pStyle w:val="Paragraphedeliste"/>
+        <w:numPr>
+          <w:ilvl w:val="1"/>
+          <w:numId w:val="10"/>
+        </w:numPr>
+        <w:spacing w:before="0" w:after="160" w:line="259" w:lineRule="auto"/>
+      </w:pPr>
+      <w:r>
+        <w:rPr>
+          <w:b/>
+          <w:bCs/>
+        </w:rPr>
+        <w:t>Description</w:t>
+      </w:r>
+      <w:r>
+        <w:t xml:space="preserve">: </w:t>
+      </w:r>
+      <w:r>
+        <w:t xml:space="preserve">Création initiale BD, </w:t>
+      </w:r>
+      <w:r>
+        <w:t>remplacement des listes par des tables en BD</w:t>
       </w:r>
     </w:p>
     <w:p>
@@ -5469,116 +4482,45 @@
         <w:spacing w:before="0" w:after="160" w:line="259" w:lineRule="auto"/>
       </w:pPr>
       <w:r>
-        <w:t>Commentez en respectant les standards proposés (vous serez noté là-dessus):</w:t>
-      </w:r>
-    </w:p>
-    <w:p>
-      <w:pPr>
-        <w:pStyle w:val="Paragraphedeliste"/>
-        <w:numPr>
-          <w:ilvl w:val="1"/>
-          <w:numId w:val="10"/>
-        </w:numPr>
-        <w:spacing w:before="0" w:after="160" w:line="259" w:lineRule="auto"/>
-      </w:pPr>
-      <w:proofErr w:type="spellStart"/>
+        <w:t xml:space="preserve">Cliquez sur </w:t>
+      </w:r>
       <w:r>
         <w:rPr>
           <w:b/>
           <w:bCs/>
         </w:rPr>
-        <w:t>Summary</w:t>
-      </w:r>
-      <w:proofErr w:type="spellEnd"/>
-      <w:r>
-        <w:t xml:space="preserve">: REFACTOR Zombie et </w:t>
-      </w:r>
-      <w:proofErr w:type="spellStart"/>
-      <w:r>
-        <w:t>Zombie</w:t>
-      </w:r>
-      <w:r>
-        <w:t>Type</w:t>
-      </w:r>
-      <w:proofErr w:type="spellEnd"/>
+        <w:t>Commit</w:t>
+      </w:r>
     </w:p>
     <w:p>
       <w:pPr>
         <w:pStyle w:val="Paragraphedeliste"/>
         <w:numPr>
-          <w:ilvl w:val="1"/>
+          <w:ilvl w:val="0"/>
           <w:numId w:val="10"/>
         </w:numPr>
         <w:spacing w:before="0" w:after="160" w:line="259" w:lineRule="auto"/>
       </w:pPr>
+      <w:r>
+        <w:t xml:space="preserve">"Poussez" </w:t>
+      </w:r>
       <w:r>
         <w:rPr>
           <w:b/>
           <w:bCs/>
         </w:rPr>
-        <w:t>Description</w:t>
-      </w:r>
-      <w:r>
-        <w:t xml:space="preserve">: </w:t>
-      </w:r>
-      <w:r>
-        <w:t xml:space="preserve">Création initiale BD, </w:t>
-      </w:r>
-      <w:r>
-        <w:t>remplacement des listes par des tables en BD</w:t>
-      </w:r>
-    </w:p>
-    <w:p>
-      <w:pPr>
-        <w:pStyle w:val="Paragraphedeliste"/>
-        <w:numPr>
-          <w:ilvl w:val="0"/>
-          <w:numId w:val="10"/>
-        </w:numPr>
-        <w:spacing w:before="0" w:after="160" w:line="259" w:lineRule="auto"/>
-      </w:pPr>
-      <w:r>
-        <w:t xml:space="preserve">Cliquez sur </w:t>
+        <w:t>Push</w:t>
+      </w:r>
+      <w:r>
+        <w:t xml:space="preserve"> les modifications sur le repo en ligne </w:t>
       </w:r>
       <w:r>
         <w:rPr>
           <w:b/>
           <w:bCs/>
         </w:rPr>
-        <w:t>Commit</w:t>
-      </w:r>
-    </w:p>
-    <w:p>
-      <w:pPr>
-        <w:pStyle w:val="Paragraphedeliste"/>
-        <w:numPr>
-          <w:ilvl w:val="0"/>
-          <w:numId w:val="10"/>
-        </w:numPr>
-        <w:spacing w:before="0" w:after="160" w:line="259" w:lineRule="auto"/>
-      </w:pPr>
-      <w:r>
-        <w:t xml:space="preserve">"Poussez" </w:t>
-      </w:r>
-      <w:r>
-        <w:rPr>
-          <w:b/>
-          <w:bCs/>
-        </w:rPr>
-        <w:t>Push</w:t>
-      </w:r>
-      <w:r>
-        <w:t xml:space="preserve"> les modifications sur le repo en ligne </w:t>
-      </w:r>
-      <w:proofErr w:type="spellStart"/>
-      <w:r>
-        <w:rPr>
-          <w:b/>
-          <w:bCs/>
-        </w:rPr>
         <w:t>Remote</w:t>
       </w:r>
-      <w:proofErr w:type="spellEnd"/>
       <w:r>
         <w:t xml:space="preserve">: cliquez sur </w:t>
       </w:r>
@@ -5651,235 +4593,134 @@
           <w:b/>
           <w:bCs/>
         </w:rPr>
-        <w:t xml:space="preserve">Classe </w:t>
-      </w:r>
-      <w:proofErr w:type="spellStart"/>
-      <w:r>
+        <w:t>Classe HuntingLog</w:t>
+      </w:r>
+    </w:p>
+    <w:p>
+      <w:pPr>
+        <w:pStyle w:val="Paragraphedeliste"/>
+        <w:numPr>
+          <w:ilvl w:val="0"/>
+          <w:numId w:val="15"/>
+        </w:numPr>
+      </w:pPr>
+      <w:r>
+        <w:t>Dans Models, c</w:t>
+      </w:r>
+      <w:r>
+        <w:t>réez la classe HuntingLog</w:t>
+      </w:r>
+      <w:r>
+        <w:t xml:space="preserve"> avec les propriétés suivantes:</w:t>
+      </w:r>
+    </w:p>
+    <w:p>
+      <w:pPr>
+        <w:pStyle w:val="Paragraphedeliste"/>
+        <w:numPr>
+          <w:ilvl w:val="1"/>
+          <w:numId w:val="16"/>
+        </w:numPr>
+      </w:pPr>
+      <w:r>
+        <w:t>Id (int)</w:t>
+      </w:r>
+    </w:p>
+    <w:p>
+      <w:pPr>
+        <w:pStyle w:val="Paragraphedeliste"/>
+        <w:numPr>
+          <w:ilvl w:val="1"/>
+          <w:numId w:val="16"/>
+        </w:numPr>
+      </w:pPr>
+      <w:r>
+        <w:t>Title (string)</w:t>
+      </w:r>
+    </w:p>
+    <w:p>
+      <w:pPr>
+        <w:pStyle w:val="Paragraphedeliste"/>
+        <w:numPr>
+          <w:ilvl w:val="1"/>
+          <w:numId w:val="16"/>
+        </w:numPr>
+      </w:pPr>
+      <w:r>
+        <w:t>Description (string)</w:t>
+      </w:r>
+    </w:p>
+    <w:p>
+      <w:pPr>
+        <w:pStyle w:val="Paragraphedeliste"/>
+        <w:numPr>
+          <w:ilvl w:val="0"/>
+          <w:numId w:val="15"/>
+        </w:numPr>
+      </w:pPr>
+      <w:r>
+        <w:rPr>
+          <w:rFonts w:ascii="Consolas" w:hAnsi="Consolas" w:cs="Consolas"/>
+          <w:color w:val="000000"/>
+          <w:sz w:val="19"/>
+          <w:szCs w:val="19"/>
+        </w:rPr>
+        <w:t>Créez une migration AddHuntingLog</w:t>
+      </w:r>
+    </w:p>
+    <w:p>
+      <w:pPr>
+        <w:pStyle w:val="Paragraphedeliste"/>
+        <w:numPr>
+          <w:ilvl w:val="0"/>
+          <w:numId w:val="15"/>
+        </w:numPr>
+      </w:pPr>
+      <w:r>
+        <w:rPr>
+          <w:rFonts w:ascii="Consolas" w:hAnsi="Consolas" w:cs="Consolas"/>
+          <w:color w:val="000000"/>
+          <w:sz w:val="19"/>
+          <w:szCs w:val="19"/>
+        </w:rPr>
+        <w:t>Vérifiez le script généré: il est vide! Oups….</w:t>
+      </w:r>
+    </w:p>
+    <w:p>
+      <w:pPr>
         <w:rPr>
           <w:b/>
           <w:bCs/>
         </w:rPr>
-        <w:t>HuntingLog</w:t>
-      </w:r>
-      <w:proofErr w:type="spellEnd"/>
-    </w:p>
-    <w:p>
-      <w:pPr>
-        <w:pStyle w:val="Paragraphedeliste"/>
-        <w:numPr>
-          <w:ilvl w:val="0"/>
-          <w:numId w:val="15"/>
-        </w:numPr>
-      </w:pPr>
-      <w:r>
-        <w:t xml:space="preserve">Dans </w:t>
-      </w:r>
-      <w:proofErr w:type="spellStart"/>
-      <w:r>
-        <w:t>Models</w:t>
-      </w:r>
-      <w:proofErr w:type="spellEnd"/>
-      <w:r>
-        <w:t>, c</w:t>
-      </w:r>
-      <w:r>
-        <w:t xml:space="preserve">réez la classe </w:t>
-      </w:r>
-      <w:proofErr w:type="spellStart"/>
-      <w:r>
-        <w:t>HuntingLog</w:t>
-      </w:r>
-      <w:proofErr w:type="spellEnd"/>
-      <w:r>
-        <w:t xml:space="preserve"> avec les propriétés suivantes:</w:t>
-      </w:r>
-    </w:p>
-    <w:p>
-      <w:pPr>
-        <w:pStyle w:val="Paragraphedeliste"/>
-        <w:numPr>
-          <w:ilvl w:val="1"/>
-          <w:numId w:val="16"/>
-        </w:numPr>
-      </w:pPr>
-      <w:r>
-        <w:t>Id (</w:t>
-      </w:r>
-      <w:proofErr w:type="spellStart"/>
-      <w:r>
-        <w:t>int</w:t>
-      </w:r>
-      <w:proofErr w:type="spellEnd"/>
-      <w:r>
-        <w:t>)</w:t>
-      </w:r>
-    </w:p>
-    <w:p>
-      <w:pPr>
-        <w:pStyle w:val="Paragraphedeliste"/>
-        <w:numPr>
-          <w:ilvl w:val="1"/>
-          <w:numId w:val="16"/>
-        </w:numPr>
-      </w:pPr>
-      <w:proofErr w:type="spellStart"/>
-      <w:r>
-        <w:t>Title</w:t>
-      </w:r>
-      <w:proofErr w:type="spellEnd"/>
-      <w:r>
-        <w:t xml:space="preserve"> (string)</w:t>
-      </w:r>
-    </w:p>
-    <w:p>
-      <w:pPr>
-        <w:pStyle w:val="Paragraphedeliste"/>
-        <w:numPr>
-          <w:ilvl w:val="1"/>
-          <w:numId w:val="16"/>
-        </w:numPr>
-      </w:pPr>
-      <w:r>
-        <w:t>Description (string)</w:t>
-      </w:r>
-    </w:p>
-    <w:p>
-      <w:pPr>
-        <w:pStyle w:val="Paragraphedeliste"/>
-        <w:numPr>
-          <w:ilvl w:val="0"/>
-          <w:numId w:val="15"/>
-        </w:numPr>
-      </w:pPr>
-      <w:r>
-        <w:rPr>
-          <w:rFonts w:ascii="Consolas" w:hAnsi="Consolas" w:cs="Consolas"/>
-          <w:color w:val="000000"/>
-          <w:sz w:val="19"/>
-          <w:szCs w:val="19"/>
-        </w:rPr>
-        <w:t xml:space="preserve">Créez une migration </w:t>
-      </w:r>
-      <w:proofErr w:type="spellStart"/>
-      <w:r>
-        <w:rPr>
-          <w:rFonts w:ascii="Consolas" w:hAnsi="Consolas" w:cs="Consolas"/>
-          <w:color w:val="000000"/>
-          <w:sz w:val="19"/>
-          <w:szCs w:val="19"/>
-        </w:rPr>
-        <w:t>Add</w:t>
-      </w:r>
-      <w:r>
-        <w:rPr>
-          <w:rFonts w:ascii="Consolas" w:hAnsi="Consolas" w:cs="Consolas"/>
-          <w:color w:val="000000"/>
-          <w:sz w:val="19"/>
-          <w:szCs w:val="19"/>
-        </w:rPr>
-        <w:t>HuntingLog</w:t>
-      </w:r>
-      <w:proofErr w:type="spellEnd"/>
-    </w:p>
-    <w:p>
-      <w:pPr>
-        <w:pStyle w:val="Paragraphedeliste"/>
-        <w:numPr>
-          <w:ilvl w:val="0"/>
-          <w:numId w:val="15"/>
-        </w:numPr>
-      </w:pPr>
-      <w:r>
-        <w:rPr>
-          <w:rFonts w:ascii="Consolas" w:hAnsi="Consolas" w:cs="Consolas"/>
-          <w:color w:val="000000"/>
-          <w:sz w:val="19"/>
-          <w:szCs w:val="19"/>
-        </w:rPr>
-        <w:t>Vérifiez le script généré</w:t>
-      </w:r>
-      <w:r>
-        <w:rPr>
-          <w:rFonts w:ascii="Consolas" w:hAnsi="Consolas" w:cs="Consolas"/>
-          <w:color w:val="000000"/>
-          <w:sz w:val="19"/>
-          <w:szCs w:val="19"/>
-        </w:rPr>
-        <w:t>: il est vide! Oups….</w:t>
-      </w:r>
-    </w:p>
-    <w:p>
-      <w:pPr>
-        <w:rPr>
+      </w:pPr>
+      <w:r>
+        <w:rPr>
+          <w:rFonts w:ascii="Consolas" w:hAnsi="Consolas" w:cs="Consolas"/>
+          <w:color w:val="000000"/>
+          <w:sz w:val="19"/>
+          <w:szCs w:val="19"/>
+        </w:rPr>
+        <w:t>Qu'avez-vous oublié?</w:t>
+      </w:r>
+      <w:r>
+        <w:rPr>
+          <w:rFonts w:ascii="Consolas" w:hAnsi="Consolas" w:cs="Consolas"/>
+          <w:color w:val="000000"/>
+          <w:sz w:val="19"/>
+          <w:szCs w:val="19"/>
+        </w:rPr>
+        <w:t xml:space="preserve"> </w:t>
+      </w:r>
+      <w:r>
+        <w:rPr>
+          <w:rFonts w:ascii="Consolas" w:hAnsi="Consolas" w:cs="Consolas"/>
           <w:b/>
           <w:bCs/>
-        </w:rPr>
-      </w:pPr>
-      <w:r>
-        <w:rPr>
-          <w:rFonts w:ascii="Consolas" w:hAnsi="Consolas" w:cs="Consolas"/>
-          <w:color w:val="000000"/>
-          <w:sz w:val="19"/>
-          <w:szCs w:val="19"/>
-        </w:rPr>
-        <w:t>Qu'avez-vous oublié?</w:t>
-      </w:r>
-      <w:r>
-        <w:rPr>
-          <w:rFonts w:ascii="Consolas" w:hAnsi="Consolas" w:cs="Consolas"/>
-          <w:color w:val="000000"/>
-          <w:sz w:val="19"/>
-          <w:szCs w:val="19"/>
-        </w:rPr>
-        <w:t xml:space="preserve"> </w:t>
-      </w:r>
-      <w:proofErr w:type="gramStart"/>
-      <w:r>
-        <w:rPr>
-          <w:rFonts w:ascii="Consolas" w:hAnsi="Consolas" w:cs="Consolas"/>
-          <w:b/>
-          <w:bCs/>
-          <w:color w:val="000000"/>
-          <w:sz w:val="19"/>
-          <w:szCs w:val="19"/>
-        </w:rPr>
-        <w:t>Et</w:t>
-      </w:r>
-      <w:proofErr w:type="gramEnd"/>
-      <w:r>
-        <w:rPr>
-          <w:rFonts w:ascii="Consolas" w:hAnsi="Consolas" w:cs="Consolas"/>
-          <w:b/>
-          <w:bCs/>
-          <w:color w:val="000000"/>
-          <w:sz w:val="19"/>
-          <w:szCs w:val="19"/>
-        </w:rPr>
-        <w:t xml:space="preserve"> oui, le </w:t>
-      </w:r>
-      <w:proofErr w:type="spellStart"/>
-      <w:r>
-        <w:rPr>
-          <w:rFonts w:ascii="Consolas" w:hAnsi="Consolas" w:cs="Consolas"/>
-          <w:b/>
-          <w:bCs/>
-          <w:color w:val="000000"/>
-          <w:sz w:val="19"/>
-          <w:szCs w:val="19"/>
-        </w:rPr>
-        <w:t>DbSet</w:t>
-      </w:r>
-      <w:proofErr w:type="spellEnd"/>
-      <w:r>
-        <w:rPr>
-          <w:rFonts w:ascii="Consolas" w:hAnsi="Consolas" w:cs="Consolas"/>
-          <w:b/>
-          <w:bCs/>
-          <w:color w:val="000000"/>
-          <w:sz w:val="19"/>
-          <w:szCs w:val="19"/>
-        </w:rPr>
-        <w:t>!</w:t>
+          <w:color w:val="000000"/>
+          <w:sz w:val="19"/>
+          <w:szCs w:val="19"/>
+        </w:rPr>
+        <w:t>Et oui, le DbSet!</w:t>
       </w:r>
     </w:p>
     <w:p>
@@ -5913,22 +4754,13 @@
           <w:rFonts w:eastAsiaTheme="majorEastAsia"/>
         </w:rPr>
       </w:pPr>
-      <w:proofErr w:type="spellStart"/>
       <w:r>
         <w:rPr>
           <w:rStyle w:val="hljs-pscommand"/>
           <w:rFonts w:eastAsiaTheme="majorEastAsia"/>
         </w:rPr>
         <w:lastRenderedPageBreak/>
-        <w:t>Remove</w:t>
-      </w:r>
-      <w:proofErr w:type="spellEnd"/>
-      <w:r>
-        <w:rPr>
-          <w:rStyle w:val="hljs-pscommand"/>
-          <w:rFonts w:eastAsiaTheme="majorEastAsia"/>
-        </w:rPr>
-        <w:t>-Migration</w:t>
+        <w:t>Remove-Migration</w:t>
       </w:r>
     </w:p>
     <w:p>
@@ -5948,7 +4780,6 @@
         </w:rPr>
         <w:t xml:space="preserve">Dans </w:t>
       </w:r>
-      <w:proofErr w:type="spellStart"/>
       <w:r>
         <w:rPr>
           <w:rFonts w:ascii="Consolas" w:hAnsi="Consolas" w:cs="Consolas"/>
@@ -5960,7 +4791,6 @@
         </w:rPr>
         <w:t>ZombiePartyDbContext</w:t>
       </w:r>
-      <w:proofErr w:type="spellEnd"/>
       <w:r>
         <w:rPr>
           <w:rFonts w:ascii="Consolas" w:hAnsi="Consolas" w:cs="Consolas"/>
@@ -5979,7 +4809,6 @@
         </w:rPr>
         <w:t xml:space="preserve">joutez un </w:t>
       </w:r>
-      <w:proofErr w:type="spellStart"/>
       <w:r>
         <w:rPr>
           <w:rFonts w:ascii="Consolas" w:hAnsi="Consolas" w:cs="Consolas"/>
@@ -5991,7 +4820,6 @@
         </w:rPr>
         <w:t>dbSet</w:t>
       </w:r>
-      <w:proofErr w:type="spellEnd"/>
       <w:r>
         <w:rPr>
           <w:rFonts w:ascii="Consolas" w:hAnsi="Consolas" w:cs="Consolas"/>
@@ -6001,7 +4829,6 @@
         </w:rPr>
         <w:t xml:space="preserve"> pour </w:t>
       </w:r>
-      <w:proofErr w:type="spellStart"/>
       <w:r>
         <w:rPr>
           <w:rFonts w:ascii="Consolas" w:hAnsi="Consolas" w:cs="Consolas"/>
@@ -6013,7 +4840,6 @@
         </w:rPr>
         <w:t>HuntingLog</w:t>
       </w:r>
-      <w:proofErr w:type="spellEnd"/>
     </w:p>
     <w:p>
       <w:pPr>
@@ -6030,19 +4856,8 @@
           <w:sz w:val="19"/>
           <w:szCs w:val="19"/>
         </w:rPr>
-        <w:t xml:space="preserve">Créez une migration </w:t>
-      </w:r>
-      <w:proofErr w:type="spellStart"/>
-      <w:r>
-        <w:rPr>
-          <w:rFonts w:ascii="Consolas" w:hAnsi="Consolas" w:cs="Consolas"/>
-          <w:color w:val="000000"/>
-          <w:sz w:val="19"/>
-          <w:szCs w:val="19"/>
-        </w:rPr>
-        <w:t>AddHuntingLog</w:t>
-      </w:r>
-      <w:proofErr w:type="spellEnd"/>
+        <w:t>Créez une migration AddHuntingLog</w:t>
+      </w:r>
     </w:p>
     <w:p>
       <w:pPr>
@@ -6059,56 +4874,7 @@
           <w:sz w:val="19"/>
           <w:szCs w:val="19"/>
         </w:rPr>
-        <w:t>Vérifiez le script généré</w:t>
-      </w:r>
-      <w:r>
-        <w:rPr>
-          <w:rFonts w:ascii="Consolas" w:hAnsi="Consolas" w:cs="Consolas"/>
-          <w:color w:val="000000"/>
-          <w:sz w:val="19"/>
-          <w:szCs w:val="19"/>
-        </w:rPr>
-        <w:t xml:space="preserve">: </w:t>
-      </w:r>
-      <w:proofErr w:type="spellStart"/>
-      <w:r>
-        <w:rPr>
-          <w:rFonts w:ascii="Consolas" w:hAnsi="Consolas" w:cs="Consolas"/>
-          <w:color w:val="000000"/>
-          <w:sz w:val="19"/>
-          <w:szCs w:val="19"/>
-        </w:rPr>
-        <w:t>Yé</w:t>
-      </w:r>
-      <w:proofErr w:type="spellEnd"/>
-      <w:r>
-        <w:rPr>
-          <w:rFonts w:ascii="Consolas" w:hAnsi="Consolas" w:cs="Consolas"/>
-          <w:color w:val="000000"/>
-          <w:sz w:val="19"/>
-          <w:szCs w:val="19"/>
-        </w:rPr>
-        <w:t xml:space="preserve">! </w:t>
-      </w:r>
-      <w:proofErr w:type="spellStart"/>
-      <w:r>
-        <w:rPr>
-          <w:rFonts w:ascii="Consolas" w:hAnsi="Consolas" w:cs="Consolas"/>
-          <w:color w:val="000000"/>
-          <w:sz w:val="19"/>
-          <w:szCs w:val="19"/>
-        </w:rPr>
-        <w:t>HuntingLog</w:t>
-      </w:r>
-      <w:proofErr w:type="spellEnd"/>
-      <w:r>
-        <w:rPr>
-          <w:rFonts w:ascii="Consolas" w:hAnsi="Consolas" w:cs="Consolas"/>
-          <w:color w:val="000000"/>
-          <w:sz w:val="19"/>
-          <w:szCs w:val="19"/>
-        </w:rPr>
-        <w:t xml:space="preserve"> est là!</w:t>
+        <w:t>Vérifiez le script généré: Yé! HuntingLog est là!</w:t>
       </w:r>
     </w:p>
     <w:p>
@@ -6181,15 +4947,7 @@
         <w:spacing w:before="0" w:after="160" w:line="259" w:lineRule="auto"/>
       </w:pPr>
       <w:r>
-        <w:t xml:space="preserve">Dans </w:t>
-      </w:r>
-      <w:proofErr w:type="spellStart"/>
-      <w:r>
-        <w:t>Gitkraken</w:t>
-      </w:r>
-      <w:proofErr w:type="spellEnd"/>
-      <w:r>
-        <w:t>, assurez-vous d'être dans le bon dossier/repo et sur la bonne branche</w:t>
+        <w:t>Dans Gitkraken, assurez-vous d'être dans le bon dossier/repo et sur la bonne branche</w:t>
       </w:r>
     </w:p>
     <w:p>
@@ -6204,21 +4962,35 @@
       <w:r>
         <w:t xml:space="preserve">Cliquez sur </w:t>
       </w:r>
-      <w:proofErr w:type="spellStart"/>
       <w:r>
         <w:rPr>
           <w:b/>
           <w:bCs/>
         </w:rPr>
-        <w:t>View</w:t>
-      </w:r>
-      <w:proofErr w:type="spellEnd"/>
+        <w:t>View changes</w:t>
+      </w:r>
+    </w:p>
+    <w:p>
+      <w:pPr>
+        <w:pStyle w:val="Paragraphedeliste"/>
+        <w:numPr>
+          <w:ilvl w:val="0"/>
+          <w:numId w:val="10"/>
+        </w:numPr>
+        <w:spacing w:before="0" w:after="160" w:line="259" w:lineRule="auto"/>
+      </w:pPr>
+      <w:r>
+        <w:t>Validez les modification: c</w:t>
+      </w:r>
+      <w:r>
+        <w:t xml:space="preserve">liquez sur </w:t>
+      </w:r>
       <w:r>
         <w:rPr>
           <w:b/>
           <w:bCs/>
         </w:rPr>
-        <w:t xml:space="preserve"> changes</w:t>
+        <w:t>Stage all changes</w:t>
       </w:r>
     </w:p>
     <w:p>
@@ -6231,25 +5003,62 @@
         <w:spacing w:before="0" w:after="160" w:line="259" w:lineRule="auto"/>
       </w:pPr>
       <w:r>
-        <w:t xml:space="preserve">Validez </w:t>
-      </w:r>
-      <w:proofErr w:type="gramStart"/>
-      <w:r>
-        <w:t>les modification</w:t>
-      </w:r>
-      <w:proofErr w:type="gramEnd"/>
-      <w:r>
-        <w:t>: c</w:t>
-      </w:r>
-      <w:r>
-        <w:t xml:space="preserve">liquez sur </w:t>
-      </w:r>
+        <w:t>Commentez en respectant les standards proposés (vous serez noté là-dessus):</w:t>
+      </w:r>
+    </w:p>
+    <w:p>
+      <w:pPr>
+        <w:pStyle w:val="Paragraphedeliste"/>
+        <w:numPr>
+          <w:ilvl w:val="1"/>
+          <w:numId w:val="10"/>
+        </w:numPr>
+        <w:spacing w:before="0" w:after="160" w:line="259" w:lineRule="auto"/>
+      </w:pPr>
       <w:r>
         <w:rPr>
           <w:b/>
           <w:bCs/>
         </w:rPr>
-        <w:t>Stage all changes</w:t>
+        <w:t>Summary</w:t>
+      </w:r>
+      <w:r>
+        <w:t xml:space="preserve">: </w:t>
+      </w:r>
+      <w:r>
+        <w:t>FCT</w:t>
+      </w:r>
+      <w:r>
+        <w:t xml:space="preserve"> </w:t>
+      </w:r>
+      <w:r>
+        <w:t>HuntingLog</w:t>
+      </w:r>
+    </w:p>
+    <w:p>
+      <w:pPr>
+        <w:pStyle w:val="Paragraphedeliste"/>
+        <w:numPr>
+          <w:ilvl w:val="1"/>
+          <w:numId w:val="10"/>
+        </w:numPr>
+        <w:spacing w:before="0" w:after="160" w:line="259" w:lineRule="auto"/>
+      </w:pPr>
+      <w:r>
+        <w:rPr>
+          <w:b/>
+          <w:bCs/>
+        </w:rPr>
+        <w:t>Description</w:t>
+      </w:r>
+      <w:r>
+        <w:t xml:space="preserve">: </w:t>
+      </w:r>
+      <w:r>
+        <w:t xml:space="preserve">Création de la </w:t>
+      </w:r>
+      <w:r>
+        <w:t>table HuntingLog</w:t>
       </w:r>
     </w:p>
     <w:p>
@@ -6262,124 +5071,45 @@
         <w:spacing w:before="0" w:after="160" w:line="259" w:lineRule="auto"/>
       </w:pPr>
       <w:r>
-        <w:t>Commentez en respectant les standards proposés (vous serez noté là-dessus):</w:t>
-      </w:r>
-    </w:p>
-    <w:p>
-      <w:pPr>
-        <w:pStyle w:val="Paragraphedeliste"/>
-        <w:numPr>
-          <w:ilvl w:val="1"/>
-          <w:numId w:val="10"/>
-        </w:numPr>
-        <w:spacing w:before="0" w:after="160" w:line="259" w:lineRule="auto"/>
-      </w:pPr>
-      <w:proofErr w:type="spellStart"/>
+        <w:t xml:space="preserve">Cliquez sur </w:t>
+      </w:r>
       <w:r>
         <w:rPr>
           <w:b/>
           <w:bCs/>
         </w:rPr>
-        <w:t>Summary</w:t>
-      </w:r>
-      <w:proofErr w:type="spellEnd"/>
-      <w:r>
-        <w:t xml:space="preserve">: </w:t>
-      </w:r>
-      <w:r>
-        <w:t>FCT</w:t>
-      </w:r>
-      <w:r>
-        <w:t xml:space="preserve"> </w:t>
-      </w:r>
-      <w:proofErr w:type="spellStart"/>
-      <w:r>
-        <w:t>HuntingLog</w:t>
-      </w:r>
-      <w:proofErr w:type="spellEnd"/>
+        <w:t>Commit</w:t>
+      </w:r>
     </w:p>
     <w:p>
       <w:pPr>
         <w:pStyle w:val="Paragraphedeliste"/>
         <w:numPr>
-          <w:ilvl w:val="1"/>
+          <w:ilvl w:val="0"/>
           <w:numId w:val="10"/>
         </w:numPr>
         <w:spacing w:before="0" w:after="160" w:line="259" w:lineRule="auto"/>
       </w:pPr>
+      <w:r>
+        <w:t xml:space="preserve">"Poussez" </w:t>
+      </w:r>
       <w:r>
         <w:rPr>
           <w:b/>
           <w:bCs/>
         </w:rPr>
-        <w:t>Description</w:t>
-      </w:r>
-      <w:r>
-        <w:t xml:space="preserve">: </w:t>
-      </w:r>
-      <w:r>
-        <w:t xml:space="preserve">Création de la </w:t>
-      </w:r>
-      <w:r>
-        <w:t xml:space="preserve">table </w:t>
-      </w:r>
-      <w:proofErr w:type="spellStart"/>
-      <w:r>
-        <w:t>HuntingLog</w:t>
-      </w:r>
-      <w:proofErr w:type="spellEnd"/>
-    </w:p>
-    <w:p>
-      <w:pPr>
-        <w:pStyle w:val="Paragraphedeliste"/>
-        <w:numPr>
-          <w:ilvl w:val="0"/>
-          <w:numId w:val="10"/>
-        </w:numPr>
-        <w:spacing w:before="0" w:after="160" w:line="259" w:lineRule="auto"/>
-      </w:pPr>
-      <w:r>
-        <w:t xml:space="preserve">Cliquez sur </w:t>
+        <w:t>Push</w:t>
+      </w:r>
+      <w:r>
+        <w:t xml:space="preserve"> les modifications sur le repo en ligne </w:t>
       </w:r>
       <w:r>
         <w:rPr>
           <w:b/>
           <w:bCs/>
         </w:rPr>
-        <w:t>Commit</w:t>
-      </w:r>
-    </w:p>
-    <w:p>
-      <w:pPr>
-        <w:pStyle w:val="Paragraphedeliste"/>
-        <w:numPr>
-          <w:ilvl w:val="0"/>
-          <w:numId w:val="10"/>
-        </w:numPr>
-        <w:spacing w:before="0" w:after="160" w:line="259" w:lineRule="auto"/>
-      </w:pPr>
-      <w:r>
-        <w:t xml:space="preserve">"Poussez" </w:t>
-      </w:r>
-      <w:r>
-        <w:rPr>
-          <w:b/>
-          <w:bCs/>
-        </w:rPr>
-        <w:t>Push</w:t>
-      </w:r>
-      <w:r>
-        <w:t xml:space="preserve"> les modifications sur le repo en ligne </w:t>
-      </w:r>
-      <w:proofErr w:type="spellStart"/>
-      <w:r>
-        <w:rPr>
-          <w:b/>
-          <w:bCs/>
-        </w:rPr>
         <w:t>Remote</w:t>
       </w:r>
-      <w:proofErr w:type="spellEnd"/>
       <w:r>
         <w:t xml:space="preserve">: cliquez sur </w:t>
       </w:r>
@@ -8843,6 +7573,7 @@
   <w:style w:type="character" w:default="1" w:styleId="Policepardfaut">
     <w:name w:val="Default Paragraph Font"/>
     <w:uiPriority w:val="1"/>
+    <w:semiHidden/>
     <w:unhideWhenUsed/>
   </w:style>
   <w:style w:type="table" w:default="1" w:styleId="TableauNormal">
@@ -9770,12 +8501,9 @@
 </file>
 
 <file path=customXml/item1.xml><?xml version="1.0" encoding="utf-8"?>
-<?mso-contentType ?>
-<FormTemplates xmlns="http://schemas.microsoft.com/sharepoint/v3/contenttype/forms">
-  <Display>DocumentLibraryForm</Display>
-  <Edit>DocumentLibraryForm</Edit>
-  <New>DocumentLibraryForm</New>
-</FormTemplates>
+<p:properties xmlns:p="http://schemas.microsoft.com/office/2006/metadata/properties" xmlns:xsi="http://www.w3.org/2001/XMLSchema-instance" xmlns:pc="http://schemas.microsoft.com/office/infopath/2007/PartnerControls">
+  <documentManagement/>
+</p:properties>
 </file>
 
 <file path=customXml/item2.xml><?xml version="1.0" encoding="utf-8"?>
@@ -9943,15 +8671,19 @@
 </file>
 
 <file path=customXml/item3.xml><?xml version="1.0" encoding="utf-8"?>
-<p:properties xmlns:p="http://schemas.microsoft.com/office/2006/metadata/properties" xmlns:xsi="http://www.w3.org/2001/XMLSchema-instance" xmlns:pc="http://schemas.microsoft.com/office/infopath/2007/PartnerControls">
-  <documentManagement/>
-</p:properties>
+<?mso-contentType ?>
+<FormTemplates xmlns="http://schemas.microsoft.com/sharepoint/v3/contenttype/forms">
+  <Display>DocumentLibraryForm</Display>
+  <Edit>DocumentLibraryForm</Edit>
+  <New>DocumentLibraryForm</New>
+</FormTemplates>
 </file>
 
 <file path=customXml/itemProps1.xml><?xml version="1.0" encoding="utf-8"?>
-<ds:datastoreItem xmlns:ds="http://schemas.openxmlformats.org/officeDocument/2006/customXml" ds:itemID="{F6194C16-5FE5-4670-BEC8-3D6DD9380312}">
+<ds:datastoreItem xmlns:ds="http://schemas.openxmlformats.org/officeDocument/2006/customXml" ds:itemID="{2C36E056-BA2C-4A1F-9580-242C9B36FE70}">
   <ds:schemaRefs>
-    <ds:schemaRef ds:uri="http://schemas.microsoft.com/sharepoint/v3/contenttype/forms"/>
+    <ds:schemaRef ds:uri="http://schemas.microsoft.com/office/2006/metadata/properties"/>
+    <ds:schemaRef ds:uri="http://schemas.microsoft.com/office/infopath/2007/PartnerControls"/>
   </ds:schemaRefs>
 </ds:datastoreItem>
 </file>
@@ -9975,10 +8707,9 @@
 </file>
 
 <file path=customXml/itemProps3.xml><?xml version="1.0" encoding="utf-8"?>
-<ds:datastoreItem xmlns:ds="http://schemas.openxmlformats.org/officeDocument/2006/customXml" ds:itemID="{2C36E056-BA2C-4A1F-9580-242C9B36FE70}">
+<ds:datastoreItem xmlns:ds="http://schemas.openxmlformats.org/officeDocument/2006/customXml" ds:itemID="{F6194C16-5FE5-4670-BEC8-3D6DD9380312}">
   <ds:schemaRefs>
-    <ds:schemaRef ds:uri="http://schemas.microsoft.com/office/2006/metadata/properties"/>
-    <ds:schemaRef ds:uri="http://schemas.microsoft.com/office/infopath/2007/PartnerControls"/>
+    <ds:schemaRef ds:uri="http://schemas.microsoft.com/sharepoint/v3/contenttype/forms"/>
   </ds:schemaRefs>
 </ds:datastoreItem>
 </file>
</xml_diff>